<commit_message>
membuat base controller, frontend controller dan backend controller
</commit_message>
<xml_diff>
--- a/documentation/1.persiapan.docx
+++ b/documentation/1.persiapan.docx
@@ -2,7 +2,11 @@
 <file path=word/document.xml><?xml version="1.0" encoding="utf-8"?>
 <w:document xmlns:wpc="http://schemas.microsoft.com/office/word/2010/wordprocessingCanvas" xmlns:cx="http://schemas.microsoft.com/office/drawing/2014/chartex" xmlns:cx1="http://schemas.microsoft.com/office/drawing/2015/9/8/chartex" xmlns:cx2="http://schemas.microsoft.com/office/drawing/2015/10/21/chartex" xmlns:cx3="http://schemas.microsoft.com/office/drawing/2016/5/9/chartex" xmlns:cx4="http://schemas.microsoft.com/office/drawing/2016/5/10/chartex" xmlns:cx5="http://schemas.microsoft.com/office/drawing/2016/5/11/chartex" xmlns:cx6="http://schemas.microsoft.com/office/drawing/2016/5/12/chartex" xmlns:cx7="http://schemas.microsoft.com/office/drawing/2016/5/13/chartex" xmlns:cx8="http://schemas.microsoft.com/office/drawing/2016/5/14/chartex" xmlns:mc="http://schemas.openxmlformats.org/markup-compatibility/2006" xmlns:aink="http://schemas.microsoft.com/office/drawing/2016/ink" xmlns:am3d="http://schemas.microsoft.com/office/drawing/2017/model3d" xmlns:o="urn:schemas-microsoft-com:office:office" xmlns:r="http://schemas.openxmlformats.org/officeDocument/2006/relationships" xmlns:m="http://schemas.openxmlformats.org/officeDocument/2006/math" xmlns:v="urn:schemas-microsoft-com:vml" xmlns:wp14="http://schemas.microsoft.com/office/word/2010/wordprocessingDrawing" xmlns:wp="http://schemas.openxmlformats.org/drawingml/2006/wordprocessingDrawing" xmlns:w10="urn:schemas-microsoft-com:office:word" xmlns:w="http://schemas.openxmlformats.org/wordprocessingml/2006/main" xmlns:w14="http://schemas.microsoft.com/office/word/2010/wordml" xmlns:w15="http://schemas.microsoft.com/office/word/2012/wordml" xmlns:w16cid="http://schemas.microsoft.com/office/word/2016/wordml/cid" xmlns:w16se="http://schemas.microsoft.com/office/word/2015/wordml/symex" xmlns:wpg="http://schemas.microsoft.com/office/word/2010/wordprocessingGroup" xmlns:wpi="http://schemas.microsoft.com/office/word/2010/wordprocessingInk" xmlns:wne="http://schemas.microsoft.com/office/word/2006/wordml" xmlns:wps="http://schemas.microsoft.com/office/word/2010/wordprocessingShape" mc:Ignorable="w14 w15 w16se w16cid wp14">
   <w:body>
-    <w:p/>
+    <w:p>
+      <w:pPr>
+        <w:spacing w:line="276" w:lineRule="auto"/>
+      </w:pPr>
+    </w:p>
     <w:p>
       <w:pPr>
         <w:pStyle w:val="ListParagraph"/>
@@ -10,6 +14,7 @@
           <w:ilvl w:val="0"/>
           <w:numId w:val="1"/>
         </w:numPr>
+        <w:spacing w:line="276" w:lineRule="auto"/>
         <w:rPr>
           <w:b/>
         </w:rPr>
@@ -34,6 +39,7 @@
           <w:ilvl w:val="1"/>
           <w:numId w:val="2"/>
         </w:numPr>
+        <w:spacing w:line="276" w:lineRule="auto"/>
       </w:pPr>
       <w:proofErr w:type="spellStart"/>
       <w:r>
@@ -67,6 +73,7 @@
           <w:ilvl w:val="1"/>
           <w:numId w:val="2"/>
         </w:numPr>
+        <w:spacing w:line="276" w:lineRule="auto"/>
       </w:pPr>
       <w:r>
         <w:t xml:space="preserve">Download dan extract library </w:t>
@@ -109,6 +116,7 @@
           <w:ilvl w:val="1"/>
           <w:numId w:val="2"/>
         </w:numPr>
+        <w:spacing w:line="276" w:lineRule="auto"/>
       </w:pPr>
       <w:proofErr w:type="spellStart"/>
       <w:r>
@@ -126,6 +134,7 @@
           <w:ilvl w:val="1"/>
           <w:numId w:val="2"/>
         </w:numPr>
+        <w:spacing w:line="276" w:lineRule="auto"/>
       </w:pPr>
       <w:proofErr w:type="spellStart"/>
       <w:r>
@@ -151,6 +160,7 @@
           <w:ilvl w:val="1"/>
           <w:numId w:val="2"/>
         </w:numPr>
+        <w:spacing w:line="276" w:lineRule="auto"/>
       </w:pPr>
       <w:proofErr w:type="spellStart"/>
       <w:r>
@@ -212,6 +222,7 @@
           <w:ilvl w:val="1"/>
           <w:numId w:val="2"/>
         </w:numPr>
+        <w:spacing w:line="276" w:lineRule="auto"/>
       </w:pPr>
       <w:proofErr w:type="spellStart"/>
       <w:r>
@@ -248,6 +259,7 @@
           <w:ilvl w:val="1"/>
           <w:numId w:val="2"/>
         </w:numPr>
+        <w:spacing w:line="276" w:lineRule="auto"/>
       </w:pPr>
       <w:proofErr w:type="spellStart"/>
       <w:r>
@@ -289,6 +301,7 @@
           <w:ilvl w:val="1"/>
           <w:numId w:val="2"/>
         </w:numPr>
+        <w:spacing w:line="276" w:lineRule="auto"/>
       </w:pPr>
       <w:proofErr w:type="spellStart"/>
       <w:r>
@@ -327,6 +340,7 @@
           <w:ilvl w:val="1"/>
           <w:numId w:val="2"/>
         </w:numPr>
+        <w:spacing w:line="276" w:lineRule="auto"/>
       </w:pPr>
       <w:r>
         <w:t xml:space="preserve">Pada </w:t>
@@ -386,6 +400,7 @@
     <w:p>
       <w:pPr>
         <w:pStyle w:val="ListParagraph"/>
+        <w:spacing w:line="276" w:lineRule="auto"/>
         <w:ind w:left="1080"/>
         <w:rPr>
           <w:noProof/>
@@ -395,6 +410,7 @@
     <w:p>
       <w:pPr>
         <w:pStyle w:val="ListParagraph"/>
+        <w:spacing w:line="276" w:lineRule="auto"/>
         <w:ind w:left="1080"/>
       </w:pPr>
       <w:r>
@@ -448,6 +464,7 @@
     <w:p>
       <w:pPr>
         <w:pStyle w:val="ListParagraph"/>
+        <w:spacing w:line="276" w:lineRule="auto"/>
         <w:ind w:left="1080"/>
       </w:pPr>
     </w:p>
@@ -458,6 +475,7 @@
           <w:ilvl w:val="0"/>
           <w:numId w:val="1"/>
         </w:numPr>
+        <w:spacing w:line="276" w:lineRule="auto"/>
         <w:rPr>
           <w:b/>
         </w:rPr>
@@ -472,9 +490,699 @@
     <w:p>
       <w:pPr>
         <w:pStyle w:val="ListParagraph"/>
-        <w:rPr>
-          <w:b/>
-        </w:rPr>
+        <w:numPr>
+          <w:ilvl w:val="1"/>
+          <w:numId w:val="4"/>
+        </w:numPr>
+        <w:spacing w:line="276" w:lineRule="auto"/>
+      </w:pPr>
+      <w:proofErr w:type="spellStart"/>
+      <w:r>
+        <w:t>Buat</w:t>
+      </w:r>
+      <w:proofErr w:type="spellEnd"/>
+      <w:r>
+        <w:t xml:space="preserve"> file </w:t>
+      </w:r>
+      <w:proofErr w:type="spellStart"/>
+      <w:r>
+        <w:t>MY_Controller.php</w:t>
+      </w:r>
+      <w:proofErr w:type="spellEnd"/>
+      <w:r>
+        <w:t xml:space="preserve"> pada folder (dev/application/core)</w:t>
+      </w:r>
+    </w:p>
+    <w:p>
+      <w:pPr>
+        <w:pStyle w:val="ListParagraph"/>
+        <w:numPr>
+          <w:ilvl w:val="1"/>
+          <w:numId w:val="4"/>
+        </w:numPr>
+        <w:spacing w:line="276" w:lineRule="auto"/>
+      </w:pPr>
+      <w:proofErr w:type="spellStart"/>
+      <w:r>
+        <w:t>Definisikan</w:t>
+      </w:r>
+      <w:proofErr w:type="spellEnd"/>
+      <w:r>
+        <w:t xml:space="preserve"> class </w:t>
+      </w:r>
+      <w:proofErr w:type="spellStart"/>
+      <w:r>
+        <w:t>MY_Controller</w:t>
+      </w:r>
+      <w:proofErr w:type="spellEnd"/>
+      <w:r>
+        <w:t xml:space="preserve"> extends </w:t>
+      </w:r>
+      <w:proofErr w:type="spellStart"/>
+      <w:r>
+        <w:t>CI_Controller</w:t>
+      </w:r>
+      <w:proofErr w:type="spellEnd"/>
+      <w:r>
+        <w:t xml:space="preserve">, </w:t>
+      </w:r>
+      <w:proofErr w:type="spellStart"/>
+      <w:r>
+        <w:t>buat</w:t>
+      </w:r>
+      <w:proofErr w:type="spellEnd"/>
+      <w:r>
+        <w:t xml:space="preserve"> property $data </w:t>
+      </w:r>
+      <w:proofErr w:type="spellStart"/>
+      <w:r>
+        <w:t>dengan</w:t>
+      </w:r>
+      <w:proofErr w:type="spellEnd"/>
+      <w:r>
+        <w:t xml:space="preserve"> value array </w:t>
+      </w:r>
+      <w:proofErr w:type="spellStart"/>
+      <w:r>
+        <w:t>kosong</w:t>
+      </w:r>
+      <w:proofErr w:type="spellEnd"/>
+      <w:r>
+        <w:t xml:space="preserve"> dan </w:t>
+      </w:r>
+      <w:proofErr w:type="spellStart"/>
+      <w:r>
+        <w:t>buat</w:t>
+      </w:r>
+      <w:proofErr w:type="spellEnd"/>
+      <w:r>
+        <w:t xml:space="preserve"> function __construct.</w:t>
+      </w:r>
+    </w:p>
+    <w:p>
+      <w:pPr>
+        <w:pStyle w:val="ListParagraph"/>
+        <w:numPr>
+          <w:ilvl w:val="1"/>
+          <w:numId w:val="4"/>
+        </w:numPr>
+        <w:spacing w:line="276" w:lineRule="auto"/>
+      </w:pPr>
+      <w:proofErr w:type="spellStart"/>
+      <w:r>
+        <w:t>Buat</w:t>
+      </w:r>
+      <w:proofErr w:type="spellEnd"/>
+      <w:r>
+        <w:t xml:space="preserve"> file </w:t>
+      </w:r>
+      <w:proofErr w:type="spellStart"/>
+      <w:r>
+        <w:t>backend_controller.php</w:t>
+      </w:r>
+      <w:proofErr w:type="spellEnd"/>
+      <w:r>
+        <w:t xml:space="preserve"> “</w:t>
+      </w:r>
+      <w:proofErr w:type="spellStart"/>
+      <w:r>
+        <w:t>huruf</w:t>
+      </w:r>
+      <w:proofErr w:type="spellEnd"/>
+      <w:r>
+        <w:t xml:space="preserve"> </w:t>
+      </w:r>
+      <w:proofErr w:type="spellStart"/>
+      <w:r>
+        <w:t>kecil</w:t>
+      </w:r>
+      <w:proofErr w:type="spellEnd"/>
+      <w:r>
+        <w:t>”</w:t>
+      </w:r>
+      <w:r>
+        <w:t xml:space="preserve"> </w:t>
+      </w:r>
+      <w:r>
+        <w:t>pada folder(dev/application/config)</w:t>
+      </w:r>
+      <w:r>
+        <w:t xml:space="preserve"> dan </w:t>
+      </w:r>
+      <w:proofErr w:type="spellStart"/>
+      <w:r>
+        <w:t>definisikan</w:t>
+      </w:r>
+      <w:proofErr w:type="spellEnd"/>
+      <w:r>
+        <w:t xml:space="preserve"> class </w:t>
+      </w:r>
+      <w:proofErr w:type="spellStart"/>
+      <w:r>
+        <w:t>Backend_Controller</w:t>
+      </w:r>
+      <w:proofErr w:type="spellEnd"/>
+      <w:r>
+        <w:t xml:space="preserve"> extends </w:t>
+      </w:r>
+      <w:proofErr w:type="spellStart"/>
+      <w:r>
+        <w:t>MY_Controller</w:t>
+      </w:r>
+      <w:proofErr w:type="spellEnd"/>
+      <w:r>
+        <w:t xml:space="preserve"> </w:t>
+      </w:r>
+      <w:proofErr w:type="spellStart"/>
+      <w:r>
+        <w:t>serta</w:t>
+      </w:r>
+      <w:proofErr w:type="spellEnd"/>
+      <w:r>
+        <w:t xml:space="preserve"> </w:t>
+      </w:r>
+      <w:proofErr w:type="spellStart"/>
+      <w:r>
+        <w:t>buat</w:t>
+      </w:r>
+      <w:proofErr w:type="spellEnd"/>
+      <w:r>
+        <w:t xml:space="preserve"> function __construct.</w:t>
+      </w:r>
+    </w:p>
+    <w:p>
+      <w:pPr>
+        <w:pStyle w:val="ListParagraph"/>
+        <w:numPr>
+          <w:ilvl w:val="1"/>
+          <w:numId w:val="4"/>
+        </w:numPr>
+        <w:spacing w:line="276" w:lineRule="auto"/>
+      </w:pPr>
+      <w:r>
+        <w:t xml:space="preserve">Pada file </w:t>
+      </w:r>
+      <w:proofErr w:type="spellStart"/>
+      <w:r>
+        <w:t>config.php</w:t>
+      </w:r>
+      <w:proofErr w:type="spellEnd"/>
+      <w:r>
+        <w:t xml:space="preserve"> yang </w:t>
+      </w:r>
+      <w:proofErr w:type="spellStart"/>
+      <w:r>
+        <w:t>berada</w:t>
+      </w:r>
+      <w:proofErr w:type="spellEnd"/>
+      <w:r>
+        <w:t xml:space="preserve"> pada folder(dev/application/config) </w:t>
+      </w:r>
+      <w:proofErr w:type="spellStart"/>
+      <w:r>
+        <w:t>buat</w:t>
+      </w:r>
+      <w:proofErr w:type="spellEnd"/>
+      <w:r>
+        <w:t xml:space="preserve"> </w:t>
+      </w:r>
+      <w:proofErr w:type="spellStart"/>
+      <w:r>
+        <w:t>baris</w:t>
+      </w:r>
+      <w:proofErr w:type="spellEnd"/>
+      <w:r>
+        <w:t xml:space="preserve"> </w:t>
+      </w:r>
+      <w:proofErr w:type="spellStart"/>
+      <w:r>
+        <w:t>kode</w:t>
+      </w:r>
+      <w:proofErr w:type="spellEnd"/>
+      <w:r>
+        <w:t xml:space="preserve"> </w:t>
+      </w:r>
+      <w:proofErr w:type="spellStart"/>
+      <w:r>
+        <w:t>seperti</w:t>
+      </w:r>
+      <w:proofErr w:type="spellEnd"/>
+      <w:r>
+        <w:t xml:space="preserve"> </w:t>
+      </w:r>
+      <w:proofErr w:type="spellStart"/>
+      <w:r>
+        <w:t>berikut</w:t>
+      </w:r>
+      <w:proofErr w:type="spellEnd"/>
+      <w:r>
+        <w:t>.</w:t>
+      </w:r>
+    </w:p>
+    <w:p>
+      <w:pPr>
+        <w:pStyle w:val="ListParagraph"/>
+        <w:numPr>
+          <w:ilvl w:val="1"/>
+          <w:numId w:val="4"/>
+        </w:numPr>
+        <w:spacing w:line="276" w:lineRule="auto"/>
+      </w:pPr>
+      <w:proofErr w:type="spellStart"/>
+      <w:r>
+        <w:t>gunakan</w:t>
+      </w:r>
+      <w:proofErr w:type="spellEnd"/>
+      <w:r>
+        <w:t xml:space="preserve"> file </w:t>
+      </w:r>
+      <w:proofErr w:type="spellStart"/>
+      <w:r>
+        <w:t>welcome.php</w:t>
+      </w:r>
+      <w:proofErr w:type="spellEnd"/>
+      <w:r>
+        <w:t xml:space="preserve"> yang </w:t>
+      </w:r>
+      <w:proofErr w:type="spellStart"/>
+      <w:r>
+        <w:t>bera</w:t>
+      </w:r>
+      <w:r>
+        <w:t>da</w:t>
+      </w:r>
+      <w:proofErr w:type="spellEnd"/>
+      <w:r>
+        <w:t xml:space="preserve"> pada folder(dev/application/controller) dan </w:t>
+      </w:r>
+      <w:proofErr w:type="spellStart"/>
+      <w:r>
+        <w:t>ganti</w:t>
+      </w:r>
+      <w:proofErr w:type="spellEnd"/>
+      <w:r>
+        <w:t xml:space="preserve"> extends </w:t>
+      </w:r>
+      <w:proofErr w:type="spellStart"/>
+      <w:r>
+        <w:t>kepada</w:t>
+      </w:r>
+      <w:proofErr w:type="spellEnd"/>
+      <w:r>
+        <w:t xml:space="preserve"> </w:t>
+      </w:r>
+      <w:proofErr w:type="spellStart"/>
+      <w:r>
+        <w:t>Backend_Controller</w:t>
+      </w:r>
+      <w:proofErr w:type="spellEnd"/>
+      <w:r>
+        <w:t>.</w:t>
+      </w:r>
+    </w:p>
+    <w:p>
+      <w:pPr>
+        <w:pStyle w:val="ListParagraph"/>
+        <w:numPr>
+          <w:ilvl w:val="1"/>
+          <w:numId w:val="4"/>
+        </w:numPr>
+        <w:spacing w:line="276" w:lineRule="auto"/>
+      </w:pPr>
+      <w:r>
+        <w:t xml:space="preserve">Echo </w:t>
+      </w:r>
+      <w:proofErr w:type="spellStart"/>
+      <w:r>
+        <w:t>sebuah</w:t>
+      </w:r>
+      <w:proofErr w:type="spellEnd"/>
+      <w:r>
+        <w:t xml:space="preserve"> string pada </w:t>
+      </w:r>
+      <w:proofErr w:type="spellStart"/>
+      <w:r>
+        <w:t>backend_controller</w:t>
+      </w:r>
+      <w:proofErr w:type="spellEnd"/>
+      <w:r>
+        <w:t xml:space="preserve"> pada function __construct. </w:t>
+      </w:r>
+      <w:proofErr w:type="spellStart"/>
+      <w:r>
+        <w:t>Jika</w:t>
+      </w:r>
+      <w:proofErr w:type="spellEnd"/>
+      <w:r>
+        <w:t xml:space="preserve"> </w:t>
+      </w:r>
+      <w:proofErr w:type="spellStart"/>
+      <w:r>
+        <w:t>muncul</w:t>
+      </w:r>
+      <w:proofErr w:type="spellEnd"/>
+      <w:r>
+        <w:t xml:space="preserve"> pada browser </w:t>
+      </w:r>
+      <w:proofErr w:type="spellStart"/>
+      <w:r>
+        <w:t>maka</w:t>
+      </w:r>
+      <w:proofErr w:type="spellEnd"/>
+      <w:r>
+        <w:t xml:space="preserve"> </w:t>
+      </w:r>
+      <w:proofErr w:type="spellStart"/>
+      <w:r>
+        <w:t>perindukan</w:t>
+      </w:r>
+      <w:proofErr w:type="spellEnd"/>
+      <w:r>
+        <w:t xml:space="preserve"> </w:t>
+      </w:r>
+      <w:proofErr w:type="spellStart"/>
+      <w:r>
+        <w:t>selesai</w:t>
+      </w:r>
+      <w:proofErr w:type="spellEnd"/>
+      <w:r>
+        <w:t>.</w:t>
+      </w:r>
+    </w:p>
+    <w:p>
+      <w:pPr>
+        <w:pStyle w:val="ListParagraph"/>
+        <w:numPr>
+          <w:ilvl w:val="1"/>
+          <w:numId w:val="4"/>
+        </w:numPr>
+        <w:spacing w:line="276" w:lineRule="auto"/>
+      </w:pPr>
+      <w:proofErr w:type="spellStart"/>
+      <w:r>
+        <w:t>Buat</w:t>
+      </w:r>
+      <w:proofErr w:type="spellEnd"/>
+      <w:r>
+        <w:t xml:space="preserve"> file </w:t>
+      </w:r>
+      <w:proofErr w:type="spellStart"/>
+      <w:r>
+        <w:t>frontend_controller.php</w:t>
+      </w:r>
+      <w:proofErr w:type="spellEnd"/>
+      <w:r>
+        <w:t xml:space="preserve"> “</w:t>
+      </w:r>
+      <w:proofErr w:type="spellStart"/>
+      <w:r>
+        <w:t>huruf</w:t>
+      </w:r>
+      <w:proofErr w:type="spellEnd"/>
+      <w:r>
+        <w:t xml:space="preserve"> </w:t>
+      </w:r>
+      <w:proofErr w:type="spellStart"/>
+      <w:r>
+        <w:t>kecil</w:t>
+      </w:r>
+      <w:proofErr w:type="spellEnd"/>
+      <w:r>
+        <w:t>”</w:t>
+      </w:r>
+      <w:r>
+        <w:t xml:space="preserve"> pada </w:t>
+      </w:r>
+      <w:proofErr w:type="spellStart"/>
+      <w:r>
+        <w:t>foler</w:t>
+      </w:r>
+      <w:proofErr w:type="spellEnd"/>
+      <w:r>
+        <w:t>(dev/application/core)</w:t>
+      </w:r>
+      <w:r>
+        <w:t xml:space="preserve"> dan </w:t>
+      </w:r>
+      <w:proofErr w:type="spellStart"/>
+      <w:r>
+        <w:t>lakukan</w:t>
+      </w:r>
+      <w:proofErr w:type="spellEnd"/>
+      <w:r>
+        <w:t xml:space="preserve"> </w:t>
+      </w:r>
+      <w:proofErr w:type="spellStart"/>
+      <w:r>
+        <w:t>prosedur</w:t>
+      </w:r>
+      <w:proofErr w:type="spellEnd"/>
+      <w:r>
+        <w:t xml:space="preserve"> yang </w:t>
+      </w:r>
+      <w:proofErr w:type="spellStart"/>
+      <w:r>
+        <w:t>sama</w:t>
+      </w:r>
+      <w:proofErr w:type="spellEnd"/>
+      <w:r>
+        <w:t xml:space="preserve"> </w:t>
+      </w:r>
+      <w:proofErr w:type="spellStart"/>
+      <w:r>
+        <w:t>seperti</w:t>
+      </w:r>
+      <w:proofErr w:type="spellEnd"/>
+      <w:r>
+        <w:t xml:space="preserve"> pada </w:t>
+      </w:r>
+      <w:proofErr w:type="spellStart"/>
+      <w:r>
+        <w:t>backend_controller</w:t>
+      </w:r>
+      <w:proofErr w:type="spellEnd"/>
+      <w:r>
+        <w:t>.</w:t>
+      </w:r>
+    </w:p>
+    <w:p>
+      <w:pPr>
+        <w:pStyle w:val="ListParagraph"/>
+        <w:numPr>
+          <w:ilvl w:val="1"/>
+          <w:numId w:val="4"/>
+        </w:numPr>
+        <w:spacing w:line="276" w:lineRule="auto"/>
+      </w:pPr>
+      <w:proofErr w:type="spellStart"/>
+      <w:r>
+        <w:t>Untuk</w:t>
+      </w:r>
+      <w:proofErr w:type="spellEnd"/>
+      <w:r>
+        <w:t xml:space="preserve"> </w:t>
+      </w:r>
+      <w:proofErr w:type="spellStart"/>
+      <w:r>
+        <w:t>pengecekan</w:t>
+      </w:r>
+      <w:proofErr w:type="spellEnd"/>
+      <w:r>
+        <w:t xml:space="preserve"> </w:t>
+      </w:r>
+      <w:proofErr w:type="spellStart"/>
+      <w:r>
+        <w:t>perindukan</w:t>
+      </w:r>
+      <w:proofErr w:type="spellEnd"/>
+      <w:r>
+        <w:t xml:space="preserve"> </w:t>
+      </w:r>
+      <w:proofErr w:type="spellStart"/>
+      <w:r>
+        <w:t>selanjutnya</w:t>
+      </w:r>
+      <w:proofErr w:type="spellEnd"/>
+      <w:r>
+        <w:t xml:space="preserve">, </w:t>
+      </w:r>
+      <w:proofErr w:type="spellStart"/>
+      <w:r>
+        <w:t>isikan</w:t>
+      </w:r>
+      <w:proofErr w:type="spellEnd"/>
+      <w:r>
+        <w:t xml:space="preserve"> property yang </w:t>
+      </w:r>
+      <w:proofErr w:type="spellStart"/>
+      <w:r>
+        <w:t>sebelumnya</w:t>
+      </w:r>
+      <w:proofErr w:type="spellEnd"/>
+      <w:r>
+        <w:t xml:space="preserve"> </w:t>
+      </w:r>
+      <w:proofErr w:type="spellStart"/>
+      <w:r>
+        <w:t>sudah</w:t>
+      </w:r>
+      <w:proofErr w:type="spellEnd"/>
+      <w:r>
+        <w:t xml:space="preserve"> </w:t>
+      </w:r>
+      <w:proofErr w:type="spellStart"/>
+      <w:r>
+        <w:t>disiapkan</w:t>
+      </w:r>
+      <w:proofErr w:type="spellEnd"/>
+      <w:r>
+        <w:t xml:space="preserve"> pada file </w:t>
+      </w:r>
+      <w:proofErr w:type="spellStart"/>
+      <w:r>
+        <w:t>MY_Controller.php</w:t>
+      </w:r>
+      <w:proofErr w:type="spellEnd"/>
+      <w:r>
+        <w:t xml:space="preserve"> </w:t>
+      </w:r>
+      <w:proofErr w:type="spellStart"/>
+      <w:r>
+        <w:t>dengan</w:t>
+      </w:r>
+      <w:proofErr w:type="spellEnd"/>
+      <w:r>
+        <w:t xml:space="preserve"> </w:t>
+      </w:r>
+      <w:proofErr w:type="spellStart"/>
+      <w:r>
+        <w:t>mengisinya</w:t>
+      </w:r>
+      <w:proofErr w:type="spellEnd"/>
+      <w:r>
+        <w:t xml:space="preserve"> pada </w:t>
+      </w:r>
+      <w:proofErr w:type="spellStart"/>
+      <w:proofErr w:type="gramStart"/>
+      <w:r>
+        <w:t>backend_controller.php</w:t>
+      </w:r>
+      <w:proofErr w:type="spellEnd"/>
+      <w:r>
+        <w:t xml:space="preserve"> :</w:t>
+      </w:r>
+      <w:proofErr w:type="gramEnd"/>
+      <w:r>
+        <w:t xml:space="preserve"> $this-&gt;data[‘</w:t>
+      </w:r>
+      <w:proofErr w:type="spellStart"/>
+      <w:r>
+        <w:t>coba</w:t>
+      </w:r>
+      <w:proofErr w:type="spellEnd"/>
+      <w:r>
+        <w:t>] = “</w:t>
+      </w:r>
+      <w:proofErr w:type="spellStart"/>
+      <w:r>
+        <w:t>coba</w:t>
+      </w:r>
+      <w:proofErr w:type="spellEnd"/>
+      <w:r>
+        <w:t>”</w:t>
+      </w:r>
+      <w:r>
+        <w:t xml:space="preserve"> dan </w:t>
+      </w:r>
+      <w:proofErr w:type="spellStart"/>
+      <w:r>
+        <w:t>tampil</w:t>
+      </w:r>
+      <w:r>
+        <w:t>kan</w:t>
+      </w:r>
+      <w:proofErr w:type="spellEnd"/>
+      <w:r>
+        <w:t xml:space="preserve"> pada file </w:t>
+      </w:r>
+      <w:proofErr w:type="spellStart"/>
+      <w:r>
+        <w:t>welcome.php</w:t>
+      </w:r>
+      <w:proofErr w:type="spellEnd"/>
+      <w:r>
+        <w:t xml:space="preserve"> : </w:t>
+      </w:r>
+      <w:proofErr w:type="spellStart"/>
+      <w:r>
+        <w:t>print_r</w:t>
+      </w:r>
+      <w:proofErr w:type="spellEnd"/>
+      <w:r>
+        <w:t>($this-&gt;data)</w:t>
+      </w:r>
+      <w:r>
+        <w:t>.</w:t>
+      </w:r>
+    </w:p>
+    <w:p>
+      <w:pPr>
+        <w:pStyle w:val="ListParagraph"/>
+        <w:numPr>
+          <w:ilvl w:val="1"/>
+          <w:numId w:val="4"/>
+        </w:numPr>
+        <w:spacing w:line="276" w:lineRule="auto"/>
+      </w:pPr>
+      <w:proofErr w:type="spellStart"/>
+      <w:r>
+        <w:t>Tahap</w:t>
+      </w:r>
+      <w:proofErr w:type="spellEnd"/>
+      <w:r>
+        <w:t xml:space="preserve"> </w:t>
+      </w:r>
+      <w:proofErr w:type="spellStart"/>
+      <w:r>
+        <w:t>selesai</w:t>
+      </w:r>
+      <w:proofErr w:type="spellEnd"/>
+      <w:r>
+        <w:t xml:space="preserve"> </w:t>
+      </w:r>
+      <w:proofErr w:type="spellStart"/>
+      <w:r>
+        <w:t>berishkan</w:t>
+      </w:r>
+      <w:proofErr w:type="spellEnd"/>
+      <w:r>
+        <w:t xml:space="preserve"> </w:t>
+      </w:r>
+      <w:proofErr w:type="spellStart"/>
+      <w:r>
+        <w:t>sisa-sisa</w:t>
+      </w:r>
+      <w:proofErr w:type="spellEnd"/>
+      <w:r>
+        <w:t xml:space="preserve"> script</w:t>
+      </w:r>
+      <w:r>
+        <w:t xml:space="preserve"> uji </w:t>
+      </w:r>
+      <w:proofErr w:type="spellStart"/>
+      <w:r>
+        <w:t>coba</w:t>
+      </w:r>
+      <w:proofErr w:type="spellEnd"/>
+      <w:r>
+        <w:t>.</w:t>
+      </w:r>
+    </w:p>
+    <w:p>
+      <w:pPr>
+        <w:pStyle w:val="ListParagraph"/>
+        <w:spacing w:line="276" w:lineRule="auto"/>
+        <w:ind w:left="1080"/>
       </w:pPr>
       <w:bookmarkStart w:id="0" w:name="_GoBack"/>
       <w:bookmarkEnd w:id="0"/>
@@ -486,6 +1194,7 @@
           <w:ilvl w:val="0"/>
           <w:numId w:val="1"/>
         </w:numPr>
+        <w:spacing w:line="276" w:lineRule="auto"/>
         <w:rPr>
           <w:b/>
         </w:rPr>
@@ -494,6 +1203,7 @@
         <w:rPr>
           <w:b/>
         </w:rPr>
+        <w:lastRenderedPageBreak/>
         <w:t>MEMBUAT BASE MODEL</w:t>
       </w:r>
     </w:p>
@@ -504,6 +1214,7 @@
           <w:ilvl w:val="0"/>
           <w:numId w:val="1"/>
         </w:numPr>
+        <w:spacing w:line="276" w:lineRule="auto"/>
         <w:rPr>
           <w:b/>
         </w:rPr>
@@ -522,6 +1233,7 @@
           <w:ilvl w:val="0"/>
           <w:numId w:val="1"/>
         </w:numPr>
+        <w:spacing w:line="276" w:lineRule="auto"/>
         <w:rPr>
           <w:b/>
         </w:rPr>
@@ -540,6 +1252,7 @@
           <w:ilvl w:val="0"/>
           <w:numId w:val="1"/>
         </w:numPr>
+        <w:spacing w:line="276" w:lineRule="auto"/>
         <w:rPr>
           <w:b/>
         </w:rPr>
@@ -566,7 +1279,7 @@
   <w:abstractNum w:abstractNumId="0" w15:restartNumberingAfterBreak="0">
     <w:nsid w:val="3CB41017"/>
     <w:multiLevelType w:val="hybridMultilevel"/>
-    <w:tmpl w:val="6D84CD6A"/>
+    <w:tmpl w:val="1AE8B35A"/>
     <w:lvl w:ilvl="0" w:tplc="0409000F">
       <w:start w:val="1"/>
       <w:numFmt w:val="decimal"/>
@@ -653,6 +1366,92 @@
     </w:lvl>
   </w:abstractNum>
   <w:abstractNum w:abstractNumId="1" w15:restartNumberingAfterBreak="0">
+    <w:nsid w:val="5719114B"/>
+    <w:multiLevelType w:val="multilevel"/>
+    <w:tmpl w:val="0409001F"/>
+    <w:lvl w:ilvl="0">
+      <w:start w:val="1"/>
+      <w:numFmt w:val="decimal"/>
+      <w:lvlText w:val="%1."/>
+      <w:lvlJc w:val="left"/>
+      <w:pPr>
+        <w:ind w:left="360" w:hanging="360"/>
+      </w:pPr>
+    </w:lvl>
+    <w:lvl w:ilvl="1">
+      <w:start w:val="1"/>
+      <w:numFmt w:val="decimal"/>
+      <w:lvlText w:val="%1.%2."/>
+      <w:lvlJc w:val="left"/>
+      <w:pPr>
+        <w:ind w:left="792" w:hanging="432"/>
+      </w:pPr>
+    </w:lvl>
+    <w:lvl w:ilvl="2">
+      <w:start w:val="1"/>
+      <w:numFmt w:val="decimal"/>
+      <w:lvlText w:val="%1.%2.%3."/>
+      <w:lvlJc w:val="left"/>
+      <w:pPr>
+        <w:ind w:left="1224" w:hanging="504"/>
+      </w:pPr>
+    </w:lvl>
+    <w:lvl w:ilvl="3">
+      <w:start w:val="1"/>
+      <w:numFmt w:val="decimal"/>
+      <w:lvlText w:val="%1.%2.%3.%4."/>
+      <w:lvlJc w:val="left"/>
+      <w:pPr>
+        <w:ind w:left="1728" w:hanging="648"/>
+      </w:pPr>
+    </w:lvl>
+    <w:lvl w:ilvl="4">
+      <w:start w:val="1"/>
+      <w:numFmt w:val="decimal"/>
+      <w:lvlText w:val="%1.%2.%3.%4.%5."/>
+      <w:lvlJc w:val="left"/>
+      <w:pPr>
+        <w:ind w:left="2232" w:hanging="792"/>
+      </w:pPr>
+    </w:lvl>
+    <w:lvl w:ilvl="5">
+      <w:start w:val="1"/>
+      <w:numFmt w:val="decimal"/>
+      <w:lvlText w:val="%1.%2.%3.%4.%5.%6."/>
+      <w:lvlJc w:val="left"/>
+      <w:pPr>
+        <w:ind w:left="2736" w:hanging="936"/>
+      </w:pPr>
+    </w:lvl>
+    <w:lvl w:ilvl="6">
+      <w:start w:val="1"/>
+      <w:numFmt w:val="decimal"/>
+      <w:lvlText w:val="%1.%2.%3.%4.%5.%6.%7."/>
+      <w:lvlJc w:val="left"/>
+      <w:pPr>
+        <w:ind w:left="3240" w:hanging="1080"/>
+      </w:pPr>
+    </w:lvl>
+    <w:lvl w:ilvl="7">
+      <w:start w:val="1"/>
+      <w:numFmt w:val="decimal"/>
+      <w:lvlText w:val="%1.%2.%3.%4.%5.%6.%7.%8."/>
+      <w:lvlJc w:val="left"/>
+      <w:pPr>
+        <w:ind w:left="3744" w:hanging="1224"/>
+      </w:pPr>
+    </w:lvl>
+    <w:lvl w:ilvl="8">
+      <w:start w:val="1"/>
+      <w:numFmt w:val="decimal"/>
+      <w:lvlText w:val="%1.%2.%3.%4.%5.%6.%7.%8.%9."/>
+      <w:lvlJc w:val="left"/>
+      <w:pPr>
+        <w:ind w:left="4320" w:hanging="1440"/>
+      </w:pPr>
+    </w:lvl>
+  </w:abstractNum>
+  <w:abstractNum w:abstractNumId="2" w15:restartNumberingAfterBreak="0">
     <w:nsid w:val="68525E83"/>
     <w:multiLevelType w:val="multilevel"/>
     <w:tmpl w:val="03623CB6"/>
@@ -759,6 +1558,119 @@
       <w:lvlJc w:val="left"/>
       <w:pPr>
         <w:ind w:left="7560" w:hanging="1800"/>
+      </w:pPr>
+      <w:rPr>
+        <w:rFonts w:hint="default"/>
+      </w:rPr>
+    </w:lvl>
+  </w:abstractNum>
+  <w:abstractNum w:abstractNumId="3" w15:restartNumberingAfterBreak="0">
+    <w:nsid w:val="73514A19"/>
+    <w:multiLevelType w:val="multilevel"/>
+    <w:tmpl w:val="BF0CD58C"/>
+    <w:lvl w:ilvl="0">
+      <w:start w:val="2"/>
+      <w:numFmt w:val="decimal"/>
+      <w:lvlText w:val="%1"/>
+      <w:lvlJc w:val="left"/>
+      <w:pPr>
+        <w:ind w:left="360" w:hanging="360"/>
+      </w:pPr>
+      <w:rPr>
+        <w:rFonts w:hint="default"/>
+      </w:rPr>
+    </w:lvl>
+    <w:lvl w:ilvl="1">
+      <w:start w:val="1"/>
+      <w:numFmt w:val="decimal"/>
+      <w:lvlText w:val="%1.%2"/>
+      <w:lvlJc w:val="left"/>
+      <w:pPr>
+        <w:ind w:left="1080" w:hanging="360"/>
+      </w:pPr>
+      <w:rPr>
+        <w:rFonts w:hint="default"/>
+      </w:rPr>
+    </w:lvl>
+    <w:lvl w:ilvl="2">
+      <w:start w:val="1"/>
+      <w:numFmt w:val="decimal"/>
+      <w:lvlText w:val="%1.%2.%3"/>
+      <w:lvlJc w:val="left"/>
+      <w:pPr>
+        <w:ind w:left="2160" w:hanging="720"/>
+      </w:pPr>
+      <w:rPr>
+        <w:rFonts w:hint="default"/>
+      </w:rPr>
+    </w:lvl>
+    <w:lvl w:ilvl="3">
+      <w:start w:val="1"/>
+      <w:numFmt w:val="decimal"/>
+      <w:lvlText w:val="%1.%2.%3.%4"/>
+      <w:lvlJc w:val="left"/>
+      <w:pPr>
+        <w:ind w:left="2880" w:hanging="720"/>
+      </w:pPr>
+      <w:rPr>
+        <w:rFonts w:hint="default"/>
+      </w:rPr>
+    </w:lvl>
+    <w:lvl w:ilvl="4">
+      <w:start w:val="1"/>
+      <w:numFmt w:val="decimal"/>
+      <w:lvlText w:val="%1.%2.%3.%4.%5"/>
+      <w:lvlJc w:val="left"/>
+      <w:pPr>
+        <w:ind w:left="3960" w:hanging="1080"/>
+      </w:pPr>
+      <w:rPr>
+        <w:rFonts w:hint="default"/>
+      </w:rPr>
+    </w:lvl>
+    <w:lvl w:ilvl="5">
+      <w:start w:val="1"/>
+      <w:numFmt w:val="decimal"/>
+      <w:lvlText w:val="%1.%2.%3.%4.%5.%6"/>
+      <w:lvlJc w:val="left"/>
+      <w:pPr>
+        <w:ind w:left="4680" w:hanging="1080"/>
+      </w:pPr>
+      <w:rPr>
+        <w:rFonts w:hint="default"/>
+      </w:rPr>
+    </w:lvl>
+    <w:lvl w:ilvl="6">
+      <w:start w:val="1"/>
+      <w:numFmt w:val="decimal"/>
+      <w:lvlText w:val="%1.%2.%3.%4.%5.%6.%7"/>
+      <w:lvlJc w:val="left"/>
+      <w:pPr>
+        <w:ind w:left="5760" w:hanging="1440"/>
+      </w:pPr>
+      <w:rPr>
+        <w:rFonts w:hint="default"/>
+      </w:rPr>
+    </w:lvl>
+    <w:lvl w:ilvl="7">
+      <w:start w:val="1"/>
+      <w:numFmt w:val="decimal"/>
+      <w:lvlText w:val="%1.%2.%3.%4.%5.%6.%7.%8"/>
+      <w:lvlJc w:val="left"/>
+      <w:pPr>
+        <w:ind w:left="6480" w:hanging="1440"/>
+      </w:pPr>
+      <w:rPr>
+        <w:rFonts w:hint="default"/>
+      </w:rPr>
+    </w:lvl>
+    <w:lvl w:ilvl="8">
+      <w:start w:val="1"/>
+      <w:numFmt w:val="decimal"/>
+      <w:lvlText w:val="%1.%2.%3.%4.%5.%6.%7.%8.%9"/>
+      <w:lvlJc w:val="left"/>
+      <w:pPr>
+        <w:ind w:left="7200" w:hanging="1440"/>
       </w:pPr>
       <w:rPr>
         <w:rFonts w:hint="default"/>
@@ -769,7 +1681,13 @@
     <w:abstractNumId w:val="0"/>
   </w:num>
   <w:num w:numId="2">
+    <w:abstractNumId w:val="2"/>
+  </w:num>
+  <w:num w:numId="3">
     <w:abstractNumId w:val="1"/>
+  </w:num>
+  <w:num w:numId="4">
+    <w:abstractNumId w:val="3"/>
   </w:num>
 </w:numbering>
 </file>

</xml_diff>

<commit_message>
pembuatan base library site-view
</commit_message>
<xml_diff>
--- a/documentation/1.persiapan.docx
+++ b/documentation/1.persiapan.docx
@@ -2251,13 +2251,7 @@
         <w:t xml:space="preserve"> </w:t>
       </w:r>
       <w:r>
-        <w:t>pada(</w:t>
-      </w:r>
-      <w:r>
-        <w:t>dev/application/config</w:t>
-      </w:r>
-      <w:r>
-        <w:t>)</w:t>
+        <w:t>pada(dev/application/config)</w:t>
       </w:r>
       <w:r>
         <w:t>.</w:t>
@@ -2320,13 +2314,7 @@
       </w:r>
       <w:proofErr w:type="spellEnd"/>
       <w:r>
-        <w:t xml:space="preserve"> (</w:t>
-      </w:r>
-      <w:r>
-        <w:t>dev/application/config</w:t>
-      </w:r>
-      <w:r>
-        <w:t>)</w:t>
+        <w:t xml:space="preserve"> (dev/application/config)</w:t>
       </w:r>
     </w:p>
     <w:p>
@@ -2418,8 +2406,6 @@
           <w:b/>
         </w:rPr>
       </w:pPr>
-      <w:bookmarkStart w:id="0" w:name="_GoBack"/>
-      <w:bookmarkEnd w:id="0"/>
     </w:p>
     <w:p>
       <w:pPr>
@@ -2439,6 +2425,690 @@
         </w:rPr>
         <w:t>MEMBUAT BASE LIBRARY SITE-VIEW</w:t>
       </w:r>
+    </w:p>
+    <w:p>
+      <w:pPr>
+        <w:pStyle w:val="ListParagraph"/>
+        <w:numPr>
+          <w:ilvl w:val="1"/>
+          <w:numId w:val="13"/>
+        </w:numPr>
+        <w:spacing w:line="276" w:lineRule="auto"/>
+      </w:pPr>
+      <w:proofErr w:type="spellStart"/>
+      <w:r>
+        <w:t>Buat</w:t>
+      </w:r>
+      <w:proofErr w:type="spellEnd"/>
+      <w:r>
+        <w:t xml:space="preserve"> folder frontend </w:t>
+      </w:r>
+      <w:proofErr w:type="spellStart"/>
+      <w:r>
+        <w:t>berisi</w:t>
+      </w:r>
+      <w:proofErr w:type="spellEnd"/>
+      <w:r>
+        <w:t xml:space="preserve"> file </w:t>
+      </w:r>
+      <w:proofErr w:type="spellStart"/>
+      <w:r>
+        <w:t>index.php</w:t>
+      </w:r>
+      <w:proofErr w:type="spellEnd"/>
+      <w:r>
+        <w:t xml:space="preserve"> pada folder template, </w:t>
+      </w:r>
+      <w:proofErr w:type="spellStart"/>
+      <w:r>
+        <w:t>lalu</w:t>
+      </w:r>
+      <w:proofErr w:type="spellEnd"/>
+      <w:r>
+        <w:t xml:space="preserve"> </w:t>
+      </w:r>
+      <w:proofErr w:type="spellStart"/>
+      <w:r>
+        <w:t>tulis</w:t>
+      </w:r>
+      <w:proofErr w:type="spellEnd"/>
+      <w:r>
+        <w:t xml:space="preserve"> frontend.</w:t>
+      </w:r>
+    </w:p>
+    <w:p>
+      <w:pPr>
+        <w:pStyle w:val="ListParagraph"/>
+        <w:numPr>
+          <w:ilvl w:val="1"/>
+          <w:numId w:val="13"/>
+        </w:numPr>
+        <w:spacing w:line="276" w:lineRule="auto"/>
+      </w:pPr>
+      <w:proofErr w:type="spellStart"/>
+      <w:r>
+        <w:t>Buat</w:t>
+      </w:r>
+      <w:proofErr w:type="spellEnd"/>
+      <w:r>
+        <w:t xml:space="preserve"> folder backend </w:t>
+      </w:r>
+      <w:proofErr w:type="spellStart"/>
+      <w:r>
+        <w:t>bersii</w:t>
+      </w:r>
+      <w:proofErr w:type="spellEnd"/>
+      <w:r>
+        <w:t xml:space="preserve"> file </w:t>
+      </w:r>
+      <w:proofErr w:type="spellStart"/>
+      <w:r>
+        <w:t>index.php</w:t>
+      </w:r>
+      <w:proofErr w:type="spellEnd"/>
+      <w:r>
+        <w:t xml:space="preserve"> pada folder template, </w:t>
+      </w:r>
+      <w:proofErr w:type="spellStart"/>
+      <w:r>
+        <w:t>lalu</w:t>
+      </w:r>
+      <w:proofErr w:type="spellEnd"/>
+      <w:r>
+        <w:t xml:space="preserve"> </w:t>
+      </w:r>
+      <w:proofErr w:type="spellStart"/>
+      <w:r>
+        <w:t>tulis</w:t>
+      </w:r>
+      <w:proofErr w:type="spellEnd"/>
+      <w:r>
+        <w:t xml:space="preserve"> backend.</w:t>
+      </w:r>
+    </w:p>
+    <w:p>
+      <w:pPr>
+        <w:pStyle w:val="ListParagraph"/>
+        <w:numPr>
+          <w:ilvl w:val="1"/>
+          <w:numId w:val="13"/>
+        </w:numPr>
+        <w:spacing w:line="276" w:lineRule="auto"/>
+      </w:pPr>
+      <w:proofErr w:type="spellStart"/>
+      <w:r>
+        <w:t>Buat</w:t>
+      </w:r>
+      <w:proofErr w:type="spellEnd"/>
+      <w:r>
+        <w:t xml:space="preserve"> file </w:t>
+      </w:r>
+      <w:proofErr w:type="spellStart"/>
+      <w:r>
+        <w:t>Site.php</w:t>
+      </w:r>
+      <w:proofErr w:type="spellEnd"/>
+      <w:r>
+        <w:t xml:space="preserve"> pada folder libraries </w:t>
+      </w:r>
+      <w:proofErr w:type="spellStart"/>
+      <w:r>
+        <w:t>lalu</w:t>
+      </w:r>
+      <w:proofErr w:type="spellEnd"/>
+      <w:r>
+        <w:t xml:space="preserve"> </w:t>
+      </w:r>
+      <w:proofErr w:type="spellStart"/>
+      <w:r>
+        <w:t>buat</w:t>
+      </w:r>
+      <w:proofErr w:type="spellEnd"/>
+      <w:r>
+        <w:t xml:space="preserve"> class, </w:t>
+      </w:r>
+      <w:proofErr w:type="spellStart"/>
+      <w:r>
+        <w:t>definisikan</w:t>
+      </w:r>
+      <w:proofErr w:type="spellEnd"/>
+      <w:r>
+        <w:t xml:space="preserve"> property dan </w:t>
+      </w:r>
+      <w:proofErr w:type="spellStart"/>
+      <w:r>
+        <w:t>buat</w:t>
+      </w:r>
+      <w:proofErr w:type="spellEnd"/>
+      <w:r>
+        <w:t xml:space="preserve"> </w:t>
+      </w:r>
+      <w:proofErr w:type="spellStart"/>
+      <w:r>
+        <w:t>methodnya</w:t>
+      </w:r>
+      <w:proofErr w:type="spellEnd"/>
+      <w:r>
+        <w:t>.</w:t>
+      </w:r>
+      <w:r>
+        <w:rPr>
+          <w:noProof/>
+        </w:rPr>
+        <w:drawing>
+          <wp:inline distT="0" distB="0" distL="0" distR="0" wp14:anchorId="4EFDD15F" wp14:editId="0AB17EA6">
+            <wp:extent cx="5943600" cy="1981200"/>
+            <wp:effectExtent l="0" t="0" r="0" b="0"/>
+            <wp:docPr id="4" name="Picture 4"/>
+            <wp:cNvGraphicFramePr>
+              <a:graphicFrameLocks xmlns:a="http://schemas.openxmlformats.org/drawingml/2006/main" noChangeAspect="1"/>
+            </wp:cNvGraphicFramePr>
+            <a:graphic xmlns:a="http://schemas.openxmlformats.org/drawingml/2006/main">
+              <a:graphicData uri="http://schemas.openxmlformats.org/drawingml/2006/picture">
+                <pic:pic xmlns:pic="http://schemas.openxmlformats.org/drawingml/2006/picture">
+                  <pic:nvPicPr>
+                    <pic:cNvPr id="1" name=""/>
+                    <pic:cNvPicPr/>
+                  </pic:nvPicPr>
+                  <pic:blipFill rotWithShape="1">
+                    <a:blip r:embed="rId12"/>
+                    <a:srcRect t="15394" b="25313"/>
+                    <a:stretch/>
+                  </pic:blipFill>
+                  <pic:spPr bwMode="auto">
+                    <a:xfrm>
+                      <a:off x="0" y="0"/>
+                      <a:ext cx="5943600" cy="1981200"/>
+                    </a:xfrm>
+                    <a:prstGeom prst="rect">
+                      <a:avLst/>
+                    </a:prstGeom>
+                    <a:ln>
+                      <a:noFill/>
+                    </a:ln>
+                    <a:extLst>
+                      <a:ext uri="{53640926-AAD7-44D8-BBD7-CCE9431645EC}">
+                        <a14:shadowObscured xmlns:a14="http://schemas.microsoft.com/office/drawing/2010/main"/>
+                      </a:ext>
+                    </a:extLst>
+                  </pic:spPr>
+                </pic:pic>
+              </a:graphicData>
+            </a:graphic>
+          </wp:inline>
+        </w:drawing>
+      </w:r>
+    </w:p>
+    <w:p>
+      <w:pPr>
+        <w:pStyle w:val="ListParagraph"/>
+        <w:numPr>
+          <w:ilvl w:val="1"/>
+          <w:numId w:val="13"/>
+        </w:numPr>
+        <w:spacing w:line="276" w:lineRule="auto"/>
+      </w:pPr>
+      <w:r>
+        <w:t xml:space="preserve">Pada </w:t>
+      </w:r>
+      <w:proofErr w:type="spellStart"/>
+      <w:r>
+        <w:t>MY_Controller.php</w:t>
+      </w:r>
+      <w:proofErr w:type="spellEnd"/>
+      <w:r>
+        <w:t xml:space="preserve"> load library Site</w:t>
+      </w:r>
+    </w:p>
+    <w:p>
+      <w:pPr>
+        <w:pStyle w:val="ListParagraph"/>
+        <w:numPr>
+          <w:ilvl w:val="1"/>
+          <w:numId w:val="13"/>
+        </w:numPr>
+        <w:spacing w:line="276" w:lineRule="auto"/>
+      </w:pPr>
+      <w:r>
+        <w:t xml:space="preserve">Pada </w:t>
+      </w:r>
+      <w:proofErr w:type="spellStart"/>
+      <w:r>
+        <w:t>frontend_controller.php</w:t>
+      </w:r>
+      <w:proofErr w:type="spellEnd"/>
+      <w:r>
+        <w:t xml:space="preserve"> </w:t>
+      </w:r>
+      <w:proofErr w:type="spellStart"/>
+      <w:r>
+        <w:t>isi</w:t>
+      </w:r>
+      <w:proofErr w:type="spellEnd"/>
+      <w:r>
+        <w:t xml:space="preserve"> property yang </w:t>
+      </w:r>
+      <w:proofErr w:type="spellStart"/>
+      <w:r>
+        <w:t>sudah</w:t>
+      </w:r>
+      <w:proofErr w:type="spellEnd"/>
+      <w:r>
+        <w:t xml:space="preserve"> </w:t>
+      </w:r>
+      <w:proofErr w:type="spellStart"/>
+      <w:r>
+        <w:t>dibuat</w:t>
+      </w:r>
+      <w:proofErr w:type="spellEnd"/>
+      <w:r>
+        <w:t xml:space="preserve"> pada library </w:t>
+      </w:r>
+      <w:proofErr w:type="spellStart"/>
+      <w:proofErr w:type="gramStart"/>
+      <w:r>
+        <w:t>site.php</w:t>
+      </w:r>
+      <w:proofErr w:type="spellEnd"/>
+      <w:r>
+        <w:t xml:space="preserve"> :</w:t>
+      </w:r>
+      <w:proofErr w:type="gramEnd"/>
+      <w:r>
+        <w:t xml:space="preserve"> $this-&gt;site-&gt;side = “frontend”;</w:t>
+      </w:r>
+    </w:p>
+    <w:p>
+      <w:pPr>
+        <w:pStyle w:val="ListParagraph"/>
+        <w:numPr>
+          <w:ilvl w:val="1"/>
+          <w:numId w:val="13"/>
+        </w:numPr>
+        <w:spacing w:line="276" w:lineRule="auto"/>
+      </w:pPr>
+      <w:proofErr w:type="spellStart"/>
+      <w:r>
+        <w:t>Tulis</w:t>
+      </w:r>
+      <w:proofErr w:type="spellEnd"/>
+      <w:r>
+        <w:t xml:space="preserve"> juga pada </w:t>
+      </w:r>
+      <w:proofErr w:type="spellStart"/>
+      <w:r>
+        <w:t>backend_controller</w:t>
+      </w:r>
+      <w:proofErr w:type="spellEnd"/>
+      <w:r>
+        <w:t>.</w:t>
+      </w:r>
+    </w:p>
+    <w:p>
+      <w:pPr>
+        <w:pStyle w:val="ListParagraph"/>
+        <w:numPr>
+          <w:ilvl w:val="1"/>
+          <w:numId w:val="13"/>
+        </w:numPr>
+        <w:spacing w:line="276" w:lineRule="auto"/>
+      </w:pPr>
+      <w:proofErr w:type="spellStart"/>
+      <w:r>
+        <w:t>Panggil</w:t>
+      </w:r>
+      <w:proofErr w:type="spellEnd"/>
+      <w:r>
+        <w:t xml:space="preserve"> method view pada controller </w:t>
+      </w:r>
+      <w:proofErr w:type="spellStart"/>
+      <w:proofErr w:type="gramStart"/>
+      <w:r>
+        <w:t>welcome.php</w:t>
+      </w:r>
+      <w:proofErr w:type="spellEnd"/>
+      <w:r>
+        <w:t xml:space="preserve"> :</w:t>
+      </w:r>
+      <w:proofErr w:type="gramEnd"/>
+      <w:r>
+        <w:t xml:space="preserve"> $this-&gt;site-&gt;view(‘index’);</w:t>
+      </w:r>
+    </w:p>
+    <w:p>
+      <w:pPr>
+        <w:pStyle w:val="ListParagraph"/>
+        <w:numPr>
+          <w:ilvl w:val="1"/>
+          <w:numId w:val="13"/>
+        </w:numPr>
+        <w:spacing w:line="276" w:lineRule="auto"/>
+      </w:pPr>
+      <w:proofErr w:type="spellStart"/>
+      <w:r>
+        <w:t>Jalankan</w:t>
+      </w:r>
+      <w:proofErr w:type="spellEnd"/>
+      <w:r>
+        <w:t xml:space="preserve"> pada browser </w:t>
+      </w:r>
+      <w:proofErr w:type="spellStart"/>
+      <w:r>
+        <w:t>jika</w:t>
+      </w:r>
+      <w:proofErr w:type="spellEnd"/>
+      <w:r>
+        <w:t xml:space="preserve"> </w:t>
+      </w:r>
+      <w:proofErr w:type="spellStart"/>
+      <w:r>
+        <w:t>muncul</w:t>
+      </w:r>
+      <w:proofErr w:type="spellEnd"/>
+      <w:r>
+        <w:t xml:space="preserve"> kata frontend </w:t>
+      </w:r>
+      <w:proofErr w:type="spellStart"/>
+      <w:r>
+        <w:t>maka</w:t>
+      </w:r>
+      <w:proofErr w:type="spellEnd"/>
+      <w:r>
+        <w:t xml:space="preserve"> </w:t>
+      </w:r>
+      <w:proofErr w:type="spellStart"/>
+      <w:r>
+        <w:t>pembuatan</w:t>
+      </w:r>
+      <w:proofErr w:type="spellEnd"/>
+      <w:r>
+        <w:t xml:space="preserve"> site view </w:t>
+      </w:r>
+      <w:proofErr w:type="spellStart"/>
+      <w:r>
+        <w:t>sukses</w:t>
+      </w:r>
+      <w:proofErr w:type="spellEnd"/>
+      <w:r>
+        <w:t>.</w:t>
+      </w:r>
+    </w:p>
+    <w:p>
+      <w:pPr>
+        <w:pStyle w:val="ListParagraph"/>
+        <w:numPr>
+          <w:ilvl w:val="1"/>
+          <w:numId w:val="13"/>
+        </w:numPr>
+        <w:spacing w:line="276" w:lineRule="auto"/>
+      </w:pPr>
+      <w:r>
+        <w:lastRenderedPageBreak/>
+        <w:t xml:space="preserve">Pada welcome controller </w:t>
+      </w:r>
+      <w:proofErr w:type="spellStart"/>
+      <w:r>
+        <w:t>ganti</w:t>
+      </w:r>
+      <w:proofErr w:type="spellEnd"/>
+      <w:r>
+        <w:t xml:space="preserve"> extends yang </w:t>
+      </w:r>
+      <w:proofErr w:type="spellStart"/>
+      <w:r>
+        <w:t>semula</w:t>
+      </w:r>
+      <w:proofErr w:type="spellEnd"/>
+      <w:r>
+        <w:t xml:space="preserve"> </w:t>
+      </w:r>
+      <w:proofErr w:type="spellStart"/>
+      <w:r>
+        <w:t>menginduk</w:t>
+      </w:r>
+      <w:proofErr w:type="spellEnd"/>
+      <w:r>
+        <w:t xml:space="preserve"> </w:t>
+      </w:r>
+      <w:proofErr w:type="spellStart"/>
+      <w:r>
+        <w:t>kepada</w:t>
+      </w:r>
+      <w:proofErr w:type="spellEnd"/>
+      <w:r>
+        <w:t xml:space="preserve"> </w:t>
+      </w:r>
+      <w:proofErr w:type="spellStart"/>
+      <w:r>
+        <w:t>frontend_controller</w:t>
+      </w:r>
+      <w:proofErr w:type="spellEnd"/>
+      <w:r>
+        <w:t xml:space="preserve"> </w:t>
+      </w:r>
+      <w:proofErr w:type="spellStart"/>
+      <w:r>
+        <w:t>menjadi</w:t>
+      </w:r>
+      <w:proofErr w:type="spellEnd"/>
+      <w:r>
+        <w:t xml:space="preserve"> </w:t>
+      </w:r>
+      <w:proofErr w:type="spellStart"/>
+      <w:r>
+        <w:t>backend_controller.php</w:t>
+      </w:r>
+      <w:proofErr w:type="spellEnd"/>
+      <w:r>
+        <w:t xml:space="preserve"> </w:t>
+      </w:r>
+      <w:proofErr w:type="spellStart"/>
+      <w:r>
+        <w:t>untuk</w:t>
+      </w:r>
+      <w:proofErr w:type="spellEnd"/>
+      <w:r>
+        <w:t xml:space="preserve"> </w:t>
+      </w:r>
+      <w:proofErr w:type="spellStart"/>
+      <w:r>
+        <w:t>mengecek</w:t>
+      </w:r>
+      <w:proofErr w:type="spellEnd"/>
+      <w:r>
+        <w:t xml:space="preserve"> </w:t>
+      </w:r>
+      <w:proofErr w:type="spellStart"/>
+      <w:r>
+        <w:t>fungsi</w:t>
+      </w:r>
+      <w:proofErr w:type="spellEnd"/>
+      <w:r>
+        <w:t xml:space="preserve"> </w:t>
+      </w:r>
+      <w:proofErr w:type="spellStart"/>
+      <w:r>
+        <w:t>sekalilagi</w:t>
+      </w:r>
+      <w:proofErr w:type="spellEnd"/>
+      <w:r>
+        <w:t>.</w:t>
+      </w:r>
+    </w:p>
+    <w:p>
+      <w:pPr>
+        <w:pStyle w:val="ListParagraph"/>
+        <w:numPr>
+          <w:ilvl w:val="1"/>
+          <w:numId w:val="13"/>
+        </w:numPr>
+        <w:spacing w:line="276" w:lineRule="auto"/>
+      </w:pPr>
+      <w:proofErr w:type="spellStart"/>
+      <w:r>
+        <w:t>Buat</w:t>
+      </w:r>
+      <w:proofErr w:type="spellEnd"/>
+      <w:r>
+        <w:t xml:space="preserve"> file black </w:t>
+      </w:r>
+      <w:proofErr w:type="spellStart"/>
+      <w:r>
+        <w:t>berisi</w:t>
+      </w:r>
+      <w:proofErr w:type="spellEnd"/>
+      <w:r>
+        <w:t xml:space="preserve"> </w:t>
+      </w:r>
+      <w:proofErr w:type="spellStart"/>
+      <w:r>
+        <w:t>index.php</w:t>
+      </w:r>
+      <w:proofErr w:type="spellEnd"/>
+      <w:r>
+        <w:t xml:space="preserve"> pada folder </w:t>
+      </w:r>
+      <w:r>
+        <w:t>(template/backend)</w:t>
+      </w:r>
+      <w:r>
+        <w:t xml:space="preserve"> dan </w:t>
+      </w:r>
+      <w:proofErr w:type="spellStart"/>
+      <w:r>
+        <w:t>tulis</w:t>
+      </w:r>
+      <w:proofErr w:type="spellEnd"/>
+      <w:r>
+        <w:t xml:space="preserve"> black template</w:t>
+      </w:r>
+      <w:r>
+        <w:t>.</w:t>
+      </w:r>
+    </w:p>
+    <w:p>
+      <w:pPr>
+        <w:pStyle w:val="ListParagraph"/>
+        <w:numPr>
+          <w:ilvl w:val="1"/>
+          <w:numId w:val="13"/>
+        </w:numPr>
+        <w:spacing w:line="276" w:lineRule="auto"/>
+      </w:pPr>
+      <w:r>
+        <w:t xml:space="preserve">Pada </w:t>
+      </w:r>
+      <w:proofErr w:type="spellStart"/>
+      <w:r>
+        <w:t>backend_controller</w:t>
+      </w:r>
+      <w:proofErr w:type="spellEnd"/>
+      <w:r>
+        <w:t xml:space="preserve"> </w:t>
+      </w:r>
+      <w:proofErr w:type="spellStart"/>
+      <w:r>
+        <w:t>definisikan</w:t>
+      </w:r>
+      <w:proofErr w:type="spellEnd"/>
+      <w:r>
+        <w:t xml:space="preserve"> property template yang </w:t>
+      </w:r>
+      <w:proofErr w:type="spellStart"/>
+      <w:r>
+        <w:t>sudah</w:t>
+      </w:r>
+      <w:proofErr w:type="spellEnd"/>
+      <w:r>
+        <w:t xml:space="preserve"> </w:t>
+      </w:r>
+      <w:proofErr w:type="spellStart"/>
+      <w:r>
+        <w:t>dibuat</w:t>
+      </w:r>
+      <w:proofErr w:type="spellEnd"/>
+      <w:r>
+        <w:t xml:space="preserve"> pada </w:t>
+      </w:r>
+      <w:proofErr w:type="gramStart"/>
+      <w:r>
+        <w:t>library :</w:t>
+      </w:r>
+      <w:proofErr w:type="gramEnd"/>
+      <w:r>
+        <w:t xml:space="preserve"> $this-&gt;site-&gt;template = “black”. </w:t>
+      </w:r>
+      <w:r>
+        <w:t xml:space="preserve"> </w:t>
+      </w:r>
+      <w:r>
+        <w:t xml:space="preserve">Dan </w:t>
+      </w:r>
+      <w:proofErr w:type="spellStart"/>
+      <w:r>
+        <w:t>jalankan</w:t>
+      </w:r>
+      <w:proofErr w:type="spellEnd"/>
+      <w:r>
+        <w:t xml:space="preserve"> </w:t>
+      </w:r>
+      <w:proofErr w:type="spellStart"/>
+      <w:r>
+        <w:t>ada</w:t>
+      </w:r>
+      <w:proofErr w:type="spellEnd"/>
+      <w:r>
+        <w:t xml:space="preserve"> browser </w:t>
+      </w:r>
+      <w:proofErr w:type="spellStart"/>
+      <w:r>
+        <w:t>sehingga</w:t>
+      </w:r>
+      <w:proofErr w:type="spellEnd"/>
+      <w:r>
+        <w:t xml:space="preserve"> </w:t>
+      </w:r>
+      <w:proofErr w:type="spellStart"/>
+      <w:r>
+        <w:t>muncul</w:t>
+      </w:r>
+      <w:proofErr w:type="spellEnd"/>
+      <w:r>
+        <w:t xml:space="preserve"> text </w:t>
+      </w:r>
+      <w:proofErr w:type="spellStart"/>
+      <w:r>
+        <w:t>sesuai</w:t>
+      </w:r>
+      <w:proofErr w:type="spellEnd"/>
+      <w:r>
+        <w:t xml:space="preserve"> template yang </w:t>
+      </w:r>
+      <w:proofErr w:type="spellStart"/>
+      <w:r>
+        <w:t>didefinsikan</w:t>
+      </w:r>
+      <w:proofErr w:type="spellEnd"/>
+      <w:r>
+        <w:t xml:space="preserve"> pada </w:t>
+      </w:r>
+      <w:proofErr w:type="spellStart"/>
+      <w:r>
+        <w:t>backend_controller.php</w:t>
+      </w:r>
+      <w:proofErr w:type="spellEnd"/>
+      <w:r>
+        <w:t>.</w:t>
+      </w:r>
+    </w:p>
+    <w:p>
+      <w:pPr>
+        <w:pStyle w:val="ListParagraph"/>
+        <w:spacing w:line="276" w:lineRule="auto"/>
+        <w:ind w:left="1080"/>
+      </w:pPr>
+      <w:bookmarkStart w:id="0" w:name="_GoBack"/>
+      <w:bookmarkEnd w:id="0"/>
     </w:p>
     <w:p>
       <w:pPr>
@@ -2764,6 +3434,119 @@
     </w:lvl>
   </w:abstractNum>
   <w:abstractNum w:abstractNumId="3" w15:restartNumberingAfterBreak="0">
+    <w:nsid w:val="4D9755AA"/>
+    <w:multiLevelType w:val="multilevel"/>
+    <w:tmpl w:val="561001EE"/>
+    <w:lvl w:ilvl="0">
+      <w:start w:val="6"/>
+      <w:numFmt w:val="decimal"/>
+      <w:lvlText w:val="%1."/>
+      <w:lvlJc w:val="left"/>
+      <w:pPr>
+        <w:ind w:left="360" w:hanging="360"/>
+      </w:pPr>
+      <w:rPr>
+        <w:rFonts w:hint="default"/>
+      </w:rPr>
+    </w:lvl>
+    <w:lvl w:ilvl="1">
+      <w:start w:val="1"/>
+      <w:numFmt w:val="decimal"/>
+      <w:lvlText w:val="%1.%2."/>
+      <w:lvlJc w:val="left"/>
+      <w:pPr>
+        <w:ind w:left="1080" w:hanging="360"/>
+      </w:pPr>
+      <w:rPr>
+        <w:rFonts w:hint="default"/>
+      </w:rPr>
+    </w:lvl>
+    <w:lvl w:ilvl="2">
+      <w:start w:val="1"/>
+      <w:numFmt w:val="decimal"/>
+      <w:lvlText w:val="%1.%2.%3."/>
+      <w:lvlJc w:val="left"/>
+      <w:pPr>
+        <w:ind w:left="2160" w:hanging="720"/>
+      </w:pPr>
+      <w:rPr>
+        <w:rFonts w:hint="default"/>
+      </w:rPr>
+    </w:lvl>
+    <w:lvl w:ilvl="3">
+      <w:start w:val="1"/>
+      <w:numFmt w:val="decimal"/>
+      <w:lvlText w:val="%1.%2.%3.%4."/>
+      <w:lvlJc w:val="left"/>
+      <w:pPr>
+        <w:ind w:left="2880" w:hanging="720"/>
+      </w:pPr>
+      <w:rPr>
+        <w:rFonts w:hint="default"/>
+      </w:rPr>
+    </w:lvl>
+    <w:lvl w:ilvl="4">
+      <w:start w:val="1"/>
+      <w:numFmt w:val="decimal"/>
+      <w:lvlText w:val="%1.%2.%3.%4.%5."/>
+      <w:lvlJc w:val="left"/>
+      <w:pPr>
+        <w:ind w:left="3960" w:hanging="1080"/>
+      </w:pPr>
+      <w:rPr>
+        <w:rFonts w:hint="default"/>
+      </w:rPr>
+    </w:lvl>
+    <w:lvl w:ilvl="5">
+      <w:start w:val="1"/>
+      <w:numFmt w:val="decimal"/>
+      <w:lvlText w:val="%1.%2.%3.%4.%5.%6."/>
+      <w:lvlJc w:val="left"/>
+      <w:pPr>
+        <w:ind w:left="4680" w:hanging="1080"/>
+      </w:pPr>
+      <w:rPr>
+        <w:rFonts w:hint="default"/>
+      </w:rPr>
+    </w:lvl>
+    <w:lvl w:ilvl="6">
+      <w:start w:val="1"/>
+      <w:numFmt w:val="decimal"/>
+      <w:lvlText w:val="%1.%2.%3.%4.%5.%6.%7."/>
+      <w:lvlJc w:val="left"/>
+      <w:pPr>
+        <w:ind w:left="5760" w:hanging="1440"/>
+      </w:pPr>
+      <w:rPr>
+        <w:rFonts w:hint="default"/>
+      </w:rPr>
+    </w:lvl>
+    <w:lvl w:ilvl="7">
+      <w:start w:val="1"/>
+      <w:numFmt w:val="decimal"/>
+      <w:lvlText w:val="%1.%2.%3.%4.%5.%6.%7.%8."/>
+      <w:lvlJc w:val="left"/>
+      <w:pPr>
+        <w:ind w:left="6480" w:hanging="1440"/>
+      </w:pPr>
+      <w:rPr>
+        <w:rFonts w:hint="default"/>
+      </w:rPr>
+    </w:lvl>
+    <w:lvl w:ilvl="8">
+      <w:start w:val="1"/>
+      <w:numFmt w:val="decimal"/>
+      <w:lvlText w:val="%1.%2.%3.%4.%5.%6.%7.%8.%9."/>
+      <w:lvlJc w:val="left"/>
+      <w:pPr>
+        <w:ind w:left="7560" w:hanging="1800"/>
+      </w:pPr>
+      <w:rPr>
+        <w:rFonts w:hint="default"/>
+      </w:rPr>
+    </w:lvl>
+  </w:abstractNum>
+  <w:abstractNum w:abstractNumId="4" w15:restartNumberingAfterBreak="0">
     <w:nsid w:val="5719114B"/>
     <w:multiLevelType w:val="multilevel"/>
     <w:tmpl w:val="0409001F"/>
@@ -2849,7 +3632,7 @@
       </w:pPr>
     </w:lvl>
   </w:abstractNum>
-  <w:abstractNum w:abstractNumId="4" w15:restartNumberingAfterBreak="0">
+  <w:abstractNum w:abstractNumId="5" w15:restartNumberingAfterBreak="0">
     <w:nsid w:val="57A515C4"/>
     <w:multiLevelType w:val="multilevel"/>
     <w:tmpl w:val="A6CA448E"/>
@@ -2963,7 +3746,7 @@
       </w:rPr>
     </w:lvl>
   </w:abstractNum>
-  <w:abstractNum w:abstractNumId="5" w15:restartNumberingAfterBreak="0">
+  <w:abstractNum w:abstractNumId="6" w15:restartNumberingAfterBreak="0">
     <w:nsid w:val="5F4B18EC"/>
     <w:multiLevelType w:val="multilevel"/>
     <w:tmpl w:val="0409001F"/>
@@ -3049,7 +3832,7 @@
       </w:pPr>
     </w:lvl>
   </w:abstractNum>
-  <w:abstractNum w:abstractNumId="6" w15:restartNumberingAfterBreak="0">
+  <w:abstractNum w:abstractNumId="7" w15:restartNumberingAfterBreak="0">
     <w:nsid w:val="62CA392F"/>
     <w:multiLevelType w:val="multilevel"/>
     <w:tmpl w:val="0409001F"/>
@@ -3135,7 +3918,7 @@
       </w:pPr>
     </w:lvl>
   </w:abstractNum>
-  <w:abstractNum w:abstractNumId="7" w15:restartNumberingAfterBreak="0">
+  <w:abstractNum w:abstractNumId="8" w15:restartNumberingAfterBreak="0">
     <w:nsid w:val="68525E83"/>
     <w:multiLevelType w:val="multilevel"/>
     <w:tmpl w:val="03623CB6"/>
@@ -3248,7 +4031,93 @@
       </w:rPr>
     </w:lvl>
   </w:abstractNum>
-  <w:abstractNum w:abstractNumId="8" w15:restartNumberingAfterBreak="0">
+  <w:abstractNum w:abstractNumId="9" w15:restartNumberingAfterBreak="0">
+    <w:nsid w:val="6A406F07"/>
+    <w:multiLevelType w:val="multilevel"/>
+    <w:tmpl w:val="0409001F"/>
+    <w:lvl w:ilvl="0">
+      <w:start w:val="1"/>
+      <w:numFmt w:val="decimal"/>
+      <w:lvlText w:val="%1."/>
+      <w:lvlJc w:val="left"/>
+      <w:pPr>
+        <w:ind w:left="360" w:hanging="360"/>
+      </w:pPr>
+    </w:lvl>
+    <w:lvl w:ilvl="1">
+      <w:start w:val="1"/>
+      <w:numFmt w:val="decimal"/>
+      <w:lvlText w:val="%1.%2."/>
+      <w:lvlJc w:val="left"/>
+      <w:pPr>
+        <w:ind w:left="792" w:hanging="432"/>
+      </w:pPr>
+    </w:lvl>
+    <w:lvl w:ilvl="2">
+      <w:start w:val="1"/>
+      <w:numFmt w:val="decimal"/>
+      <w:lvlText w:val="%1.%2.%3."/>
+      <w:lvlJc w:val="left"/>
+      <w:pPr>
+        <w:ind w:left="1224" w:hanging="504"/>
+      </w:pPr>
+    </w:lvl>
+    <w:lvl w:ilvl="3">
+      <w:start w:val="1"/>
+      <w:numFmt w:val="decimal"/>
+      <w:lvlText w:val="%1.%2.%3.%4."/>
+      <w:lvlJc w:val="left"/>
+      <w:pPr>
+        <w:ind w:left="1728" w:hanging="648"/>
+      </w:pPr>
+    </w:lvl>
+    <w:lvl w:ilvl="4">
+      <w:start w:val="1"/>
+      <w:numFmt w:val="decimal"/>
+      <w:lvlText w:val="%1.%2.%3.%4.%5."/>
+      <w:lvlJc w:val="left"/>
+      <w:pPr>
+        <w:ind w:left="2232" w:hanging="792"/>
+      </w:pPr>
+    </w:lvl>
+    <w:lvl w:ilvl="5">
+      <w:start w:val="1"/>
+      <w:numFmt w:val="decimal"/>
+      <w:lvlText w:val="%1.%2.%3.%4.%5.%6."/>
+      <w:lvlJc w:val="left"/>
+      <w:pPr>
+        <w:ind w:left="2736" w:hanging="936"/>
+      </w:pPr>
+    </w:lvl>
+    <w:lvl w:ilvl="6">
+      <w:start w:val="1"/>
+      <w:numFmt w:val="decimal"/>
+      <w:lvlText w:val="%1.%2.%3.%4.%5.%6.%7."/>
+      <w:lvlJc w:val="left"/>
+      <w:pPr>
+        <w:ind w:left="3240" w:hanging="1080"/>
+      </w:pPr>
+    </w:lvl>
+    <w:lvl w:ilvl="7">
+      <w:start w:val="1"/>
+      <w:numFmt w:val="decimal"/>
+      <w:lvlText w:val="%1.%2.%3.%4.%5.%6.%7.%8."/>
+      <w:lvlJc w:val="left"/>
+      <w:pPr>
+        <w:ind w:left="3744" w:hanging="1224"/>
+      </w:pPr>
+    </w:lvl>
+    <w:lvl w:ilvl="8">
+      <w:start w:val="1"/>
+      <w:numFmt w:val="decimal"/>
+      <w:lvlText w:val="%1.%2.%3.%4.%5.%6.%7.%8.%9."/>
+      <w:lvlJc w:val="left"/>
+      <w:pPr>
+        <w:ind w:left="4320" w:hanging="1440"/>
+      </w:pPr>
+    </w:lvl>
+  </w:abstractNum>
+  <w:abstractNum w:abstractNumId="10" w15:restartNumberingAfterBreak="0">
     <w:nsid w:val="6D885120"/>
     <w:multiLevelType w:val="multilevel"/>
     <w:tmpl w:val="DDF80F16"/>
@@ -3362,7 +4231,7 @@
       </w:rPr>
     </w:lvl>
   </w:abstractNum>
-  <w:abstractNum w:abstractNumId="9" w15:restartNumberingAfterBreak="0">
+  <w:abstractNum w:abstractNumId="11" w15:restartNumberingAfterBreak="0">
     <w:nsid w:val="6F66792F"/>
     <w:multiLevelType w:val="multilevel"/>
     <w:tmpl w:val="0409001F"/>
@@ -3448,7 +4317,7 @@
       </w:pPr>
     </w:lvl>
   </w:abstractNum>
-  <w:abstractNum w:abstractNumId="10" w15:restartNumberingAfterBreak="0">
+  <w:abstractNum w:abstractNumId="12" w15:restartNumberingAfterBreak="0">
     <w:nsid w:val="73514A19"/>
     <w:multiLevelType w:val="multilevel"/>
     <w:tmpl w:val="BF0CD58C"/>
@@ -3565,34 +4434,40 @@
     <w:abstractNumId w:val="2"/>
   </w:num>
   <w:num w:numId="2">
+    <w:abstractNumId w:val="8"/>
+  </w:num>
+  <w:num w:numId="3">
+    <w:abstractNumId w:val="4"/>
+  </w:num>
+  <w:num w:numId="4">
+    <w:abstractNumId w:val="12"/>
+  </w:num>
+  <w:num w:numId="5">
     <w:abstractNumId w:val="7"/>
   </w:num>
-  <w:num w:numId="3">
-    <w:abstractNumId w:val="3"/>
-  </w:num>
-  <w:num w:numId="4">
-    <w:abstractNumId w:val="10"/>
-  </w:num>
-  <w:num w:numId="5">
+  <w:num w:numId="6">
     <w:abstractNumId w:val="6"/>
-  </w:num>
-  <w:num w:numId="6">
-    <w:abstractNumId w:val="5"/>
   </w:num>
   <w:num w:numId="7">
     <w:abstractNumId w:val="0"/>
   </w:num>
   <w:num w:numId="8">
-    <w:abstractNumId w:val="9"/>
+    <w:abstractNumId w:val="11"/>
   </w:num>
   <w:num w:numId="9">
-    <w:abstractNumId w:val="8"/>
+    <w:abstractNumId w:val="10"/>
   </w:num>
   <w:num w:numId="10">
     <w:abstractNumId w:val="1"/>
   </w:num>
   <w:num w:numId="11">
-    <w:abstractNumId w:val="4"/>
+    <w:abstractNumId w:val="5"/>
+  </w:num>
+  <w:num w:numId="12">
+    <w:abstractNumId w:val="9"/>
+  </w:num>
+  <w:num w:numId="13">
+    <w:abstractNumId w:val="3"/>
   </w:num>
 </w:numbering>
 </file>

</xml_diff>

<commit_message>
pembuatan base helper ---- akhir prepare
</commit_message>
<xml_diff>
--- a/documentation/1.persiapan.docx
+++ b/documentation/1.persiapan.docx
@@ -3107,8 +3107,6 @@
         <w:spacing w:line="276" w:lineRule="auto"/>
         <w:ind w:left="1080"/>
       </w:pPr>
-      <w:bookmarkStart w:id="0" w:name="_GoBack"/>
-      <w:bookmarkEnd w:id="0"/>
     </w:p>
     <w:p>
       <w:pPr>
@@ -3128,6 +3126,763 @@
         </w:rPr>
         <w:t>PEMBUATAN BASE HELPER</w:t>
       </w:r>
+    </w:p>
+    <w:p>
+      <w:pPr>
+        <w:pStyle w:val="ListParagraph"/>
+        <w:numPr>
+          <w:ilvl w:val="1"/>
+          <w:numId w:val="15"/>
+        </w:numPr>
+        <w:spacing w:line="276" w:lineRule="auto"/>
+      </w:pPr>
+      <w:proofErr w:type="spellStart"/>
+      <w:r>
+        <w:t>Buat</w:t>
+      </w:r>
+      <w:proofErr w:type="spellEnd"/>
+      <w:r>
+        <w:t xml:space="preserve"> controller </w:t>
+      </w:r>
+      <w:proofErr w:type="spellStart"/>
+      <w:r>
+        <w:t>Dashboard.php</w:t>
+      </w:r>
+      <w:proofErr w:type="spellEnd"/>
+      <w:r>
+        <w:t xml:space="preserve"> </w:t>
+      </w:r>
+      <w:proofErr w:type="spellStart"/>
+      <w:r>
+        <w:t>defisinikan</w:t>
+      </w:r>
+      <w:proofErr w:type="spellEnd"/>
+      <w:r>
+        <w:t xml:space="preserve"> class dan extends </w:t>
+      </w:r>
+      <w:proofErr w:type="spellStart"/>
+      <w:r>
+        <w:t>ke</w:t>
+      </w:r>
+      <w:proofErr w:type="spellEnd"/>
+      <w:r>
+        <w:t xml:space="preserve"> Backend Controller. </w:t>
+      </w:r>
+      <w:proofErr w:type="spellStart"/>
+      <w:r>
+        <w:t>Lalu</w:t>
+      </w:r>
+      <w:proofErr w:type="spellEnd"/>
+      <w:r>
+        <w:t xml:space="preserve"> </w:t>
+      </w:r>
+      <w:proofErr w:type="spellStart"/>
+      <w:r>
+        <w:t>buat</w:t>
+      </w:r>
+      <w:proofErr w:type="spellEnd"/>
+      <w:r>
+        <w:t xml:space="preserve"> function </w:t>
+      </w:r>
+      <w:proofErr w:type="gramStart"/>
+      <w:r>
+        <w:t>index(</w:t>
+      </w:r>
+      <w:proofErr w:type="gramEnd"/>
+      <w:r>
+        <w:t>)</w:t>
+      </w:r>
+    </w:p>
+    <w:p>
+      <w:pPr>
+        <w:pStyle w:val="ListParagraph"/>
+        <w:numPr>
+          <w:ilvl w:val="1"/>
+          <w:numId w:val="15"/>
+        </w:numPr>
+        <w:spacing w:line="276" w:lineRule="auto"/>
+      </w:pPr>
+      <w:proofErr w:type="spellStart"/>
+      <w:r>
+        <w:t>Hilangkan</w:t>
+      </w:r>
+      <w:proofErr w:type="spellEnd"/>
+      <w:r>
+        <w:t xml:space="preserve"> </w:t>
+      </w:r>
+      <w:proofErr w:type="spellStart"/>
+      <w:r>
+        <w:t>index.php</w:t>
+      </w:r>
+      <w:proofErr w:type="spellEnd"/>
+      <w:r>
+        <w:t xml:space="preserve"> pada </w:t>
+      </w:r>
+      <w:proofErr w:type="spellStart"/>
+      <w:r>
+        <w:t>url</w:t>
+      </w:r>
+      <w:proofErr w:type="spellEnd"/>
+      <w:r>
+        <w:t xml:space="preserve"> pada </w:t>
+      </w:r>
+      <w:proofErr w:type="spellStart"/>
+      <w:r>
+        <w:t>config.php</w:t>
+      </w:r>
+      <w:proofErr w:type="spellEnd"/>
+      <w:r>
+        <w:t xml:space="preserve">  </w:t>
+      </w:r>
+    </w:p>
+    <w:p>
+      <w:pPr>
+        <w:pStyle w:val="ListParagraph"/>
+        <w:numPr>
+          <w:ilvl w:val="1"/>
+          <w:numId w:val="15"/>
+        </w:numPr>
+        <w:spacing w:line="276" w:lineRule="auto"/>
+      </w:pPr>
+      <w:r>
+        <w:t>Copy file .</w:t>
+      </w:r>
+      <w:proofErr w:type="spellStart"/>
+      <w:r>
+        <w:t>htaccess</w:t>
+      </w:r>
+      <w:proofErr w:type="spellEnd"/>
+      <w:r>
+        <w:t xml:space="preserve"> </w:t>
+      </w:r>
+      <w:proofErr w:type="spellStart"/>
+      <w:r>
+        <w:t>dari</w:t>
+      </w:r>
+      <w:proofErr w:type="spellEnd"/>
+      <w:r>
+        <w:t xml:space="preserve"> </w:t>
+      </w:r>
+      <w:proofErr w:type="spellStart"/>
+      <w:r>
+        <w:t>projek</w:t>
+      </w:r>
+      <w:proofErr w:type="spellEnd"/>
+      <w:r>
+        <w:t xml:space="preserve"> yang </w:t>
+      </w:r>
+      <w:proofErr w:type="spellStart"/>
+      <w:r>
+        <w:t>telah</w:t>
+      </w:r>
+      <w:proofErr w:type="spellEnd"/>
+      <w:r>
+        <w:t xml:space="preserve"> </w:t>
+      </w:r>
+      <w:proofErr w:type="spellStart"/>
+      <w:r>
+        <w:t>dibuat</w:t>
+      </w:r>
+      <w:proofErr w:type="spellEnd"/>
+      <w:r>
+        <w:t xml:space="preserve"> </w:t>
+      </w:r>
+      <w:proofErr w:type="spellStart"/>
+      <w:r>
+        <w:t>sebelumnya</w:t>
+      </w:r>
+      <w:proofErr w:type="spellEnd"/>
+      <w:r>
+        <w:t>.</w:t>
+      </w:r>
+    </w:p>
+    <w:p>
+      <w:pPr>
+        <w:pStyle w:val="ListParagraph"/>
+        <w:numPr>
+          <w:ilvl w:val="1"/>
+          <w:numId w:val="15"/>
+        </w:numPr>
+        <w:spacing w:line="276" w:lineRule="auto"/>
+      </w:pPr>
+      <w:bookmarkStart w:id="0" w:name="_GoBack"/>
+      <w:bookmarkEnd w:id="0"/>
+      <w:proofErr w:type="spellStart"/>
+      <w:r>
+        <w:t>jalankan</w:t>
+      </w:r>
+      <w:proofErr w:type="spellEnd"/>
+      <w:r>
+        <w:t xml:space="preserve"> link “localhost/</w:t>
+      </w:r>
+      <w:proofErr w:type="spellStart"/>
+      <w:r>
+        <w:t>CiLaboratory</w:t>
+      </w:r>
+      <w:proofErr w:type="spellEnd"/>
+      <w:r>
+        <w:t>/admin/</w:t>
+      </w:r>
+      <w:proofErr w:type="spellStart"/>
+      <w:r>
+        <w:t>dasboard</w:t>
+      </w:r>
+      <w:proofErr w:type="spellEnd"/>
+      <w:r>
+        <w:t>”</w:t>
+      </w:r>
+    </w:p>
+    <w:p>
+      <w:pPr>
+        <w:pStyle w:val="ListParagraph"/>
+        <w:numPr>
+          <w:ilvl w:val="1"/>
+          <w:numId w:val="15"/>
+        </w:numPr>
+        <w:spacing w:line="276" w:lineRule="auto"/>
+      </w:pPr>
+      <w:proofErr w:type="spellStart"/>
+      <w:r>
+        <w:t>Buat</w:t>
+      </w:r>
+      <w:proofErr w:type="spellEnd"/>
+      <w:r>
+        <w:t xml:space="preserve"> folder default dan file </w:t>
+      </w:r>
+      <w:proofErr w:type="spellStart"/>
+      <w:r>
+        <w:t>index.php</w:t>
+      </w:r>
+      <w:proofErr w:type="spellEnd"/>
+      <w:r>
+        <w:t xml:space="preserve"> </w:t>
+      </w:r>
+      <w:proofErr w:type="spellStart"/>
+      <w:r>
+        <w:t>didalamya</w:t>
+      </w:r>
+      <w:proofErr w:type="spellEnd"/>
+      <w:r>
+        <w:t xml:space="preserve"> </w:t>
+      </w:r>
+      <w:proofErr w:type="spellStart"/>
+      <w:r>
+        <w:t>lalu</w:t>
+      </w:r>
+      <w:proofErr w:type="spellEnd"/>
+      <w:r>
+        <w:t xml:space="preserve"> </w:t>
+      </w:r>
+      <w:proofErr w:type="spellStart"/>
+      <w:r>
+        <w:t>Definisikan</w:t>
+      </w:r>
+      <w:proofErr w:type="spellEnd"/>
+      <w:r>
+        <w:t xml:space="preserve"> html</w:t>
+      </w:r>
+      <w:r>
+        <w:t>.</w:t>
+      </w:r>
+    </w:p>
+    <w:p>
+      <w:pPr>
+        <w:pStyle w:val="ListParagraph"/>
+        <w:numPr>
+          <w:ilvl w:val="1"/>
+          <w:numId w:val="15"/>
+        </w:numPr>
+        <w:spacing w:line="276" w:lineRule="auto"/>
+      </w:pPr>
+      <w:proofErr w:type="spellStart"/>
+      <w:r>
+        <w:t>Buat</w:t>
+      </w:r>
+      <w:proofErr w:type="spellEnd"/>
+      <w:r>
+        <w:t xml:space="preserve"> helper template_helper.html </w:t>
+      </w:r>
+      <w:r>
+        <w:rPr>
+          <w:noProof/>
+        </w:rPr>
+        <w:drawing>
+          <wp:inline distT="0" distB="0" distL="0" distR="0" wp14:anchorId="1D9A6986" wp14:editId="2208BB60">
+            <wp:extent cx="5943600" cy="1781175"/>
+            <wp:effectExtent l="0" t="0" r="0" b="9525"/>
+            <wp:docPr id="5" name="Picture 5"/>
+            <wp:cNvGraphicFramePr>
+              <a:graphicFrameLocks xmlns:a="http://schemas.openxmlformats.org/drawingml/2006/main" noChangeAspect="1"/>
+            </wp:cNvGraphicFramePr>
+            <a:graphic xmlns:a="http://schemas.openxmlformats.org/drawingml/2006/main">
+              <a:graphicData uri="http://schemas.openxmlformats.org/drawingml/2006/picture">
+                <pic:pic xmlns:pic="http://schemas.openxmlformats.org/drawingml/2006/picture">
+                  <pic:nvPicPr>
+                    <pic:cNvPr id="1" name=""/>
+                    <pic:cNvPicPr/>
+                  </pic:nvPicPr>
+                  <pic:blipFill rotWithShape="1">
+                    <a:blip r:embed="rId13"/>
+                    <a:srcRect b="46693"/>
+                    <a:stretch/>
+                  </pic:blipFill>
+                  <pic:spPr bwMode="auto">
+                    <a:xfrm>
+                      <a:off x="0" y="0"/>
+                      <a:ext cx="5943600" cy="1781175"/>
+                    </a:xfrm>
+                    <a:prstGeom prst="rect">
+                      <a:avLst/>
+                    </a:prstGeom>
+                    <a:ln>
+                      <a:noFill/>
+                    </a:ln>
+                    <a:extLst>
+                      <a:ext uri="{53640926-AAD7-44D8-BBD7-CCE9431645EC}">
+                        <a14:shadowObscured xmlns:a14="http://schemas.microsoft.com/office/drawing/2010/main"/>
+                      </a:ext>
+                    </a:extLst>
+                  </pic:spPr>
+                </pic:pic>
+              </a:graphicData>
+            </a:graphic>
+          </wp:inline>
+        </w:drawing>
+      </w:r>
+    </w:p>
+    <w:p>
+      <w:pPr>
+        <w:pStyle w:val="ListParagraph"/>
+        <w:numPr>
+          <w:ilvl w:val="1"/>
+          <w:numId w:val="15"/>
+        </w:numPr>
+        <w:spacing w:line="276" w:lineRule="auto"/>
+      </w:pPr>
+      <w:proofErr w:type="spellStart"/>
+      <w:r>
+        <w:t>Buat</w:t>
+      </w:r>
+      <w:proofErr w:type="spellEnd"/>
+      <w:r>
+        <w:t xml:space="preserve"> folder </w:t>
+      </w:r>
+      <w:proofErr w:type="spellStart"/>
+      <w:r>
+        <w:t>css</w:t>
+      </w:r>
+      <w:proofErr w:type="spellEnd"/>
+      <w:r>
+        <w:t xml:space="preserve"> pada folder (templates/backend)</w:t>
+      </w:r>
+      <w:r>
+        <w:t xml:space="preserve"> dan </w:t>
+      </w:r>
+      <w:proofErr w:type="spellStart"/>
+      <w:r>
+        <w:t>buat</w:t>
+      </w:r>
+      <w:proofErr w:type="spellEnd"/>
+      <w:r>
+        <w:t xml:space="preserve"> file style.css</w:t>
+      </w:r>
+      <w:r>
+        <w:t xml:space="preserve"> </w:t>
+      </w:r>
+      <w:proofErr w:type="spellStart"/>
+      <w:r>
+        <w:t>lalu</w:t>
+      </w:r>
+      <w:proofErr w:type="spellEnd"/>
+      <w:r>
+        <w:t xml:space="preserve"> </w:t>
+      </w:r>
+      <w:proofErr w:type="spellStart"/>
+      <w:r>
+        <w:t>isikan</w:t>
+      </w:r>
+      <w:proofErr w:type="spellEnd"/>
+      <w:r>
+        <w:t xml:space="preserve"> style </w:t>
+      </w:r>
+      <w:proofErr w:type="spellStart"/>
+      <w:r>
+        <w:t>untuk</w:t>
+      </w:r>
+      <w:proofErr w:type="spellEnd"/>
+      <w:r>
+        <w:t xml:space="preserve"> </w:t>
+      </w:r>
+      <w:proofErr w:type="spellStart"/>
+      <w:r>
+        <w:t>percobaan</w:t>
+      </w:r>
+      <w:proofErr w:type="spellEnd"/>
+      <w:r>
+        <w:t xml:space="preserve"> </w:t>
+      </w:r>
+      <w:proofErr w:type="spellStart"/>
+      <w:r>
+        <w:t>kepada</w:t>
+      </w:r>
+      <w:proofErr w:type="spellEnd"/>
+      <w:r>
+        <w:t xml:space="preserve"> </w:t>
+      </w:r>
+      <w:proofErr w:type="spellStart"/>
+      <w:r>
+        <w:t>index.php</w:t>
+      </w:r>
+      <w:proofErr w:type="spellEnd"/>
+      <w:r>
+        <w:t xml:space="preserve"> </w:t>
+      </w:r>
+      <w:proofErr w:type="spellStart"/>
+      <w:r>
+        <w:t>tadi</w:t>
+      </w:r>
+      <w:proofErr w:type="spellEnd"/>
+      <w:r>
+        <w:t>.</w:t>
+      </w:r>
+    </w:p>
+    <w:p>
+      <w:pPr>
+        <w:pStyle w:val="ListParagraph"/>
+        <w:numPr>
+          <w:ilvl w:val="1"/>
+          <w:numId w:val="15"/>
+        </w:numPr>
+        <w:spacing w:line="276" w:lineRule="auto"/>
+      </w:pPr>
+      <w:proofErr w:type="spellStart"/>
+      <w:r>
+        <w:t>Buat</w:t>
+      </w:r>
+      <w:proofErr w:type="spellEnd"/>
+      <w:r>
+        <w:t xml:space="preserve"> file </w:t>
+      </w:r>
+      <w:proofErr w:type="spellStart"/>
+      <w:r>
+        <w:t>header.php</w:t>
+      </w:r>
+      <w:proofErr w:type="spellEnd"/>
+      <w:r>
+        <w:t xml:space="preserve"> </w:t>
+      </w:r>
+      <w:r>
+        <w:t>pada folder (templates/default)</w:t>
+      </w:r>
+      <w:r>
+        <w:t xml:space="preserve"> dan </w:t>
+      </w:r>
+      <w:proofErr w:type="spellStart"/>
+      <w:r>
+        <w:t>panggil</w:t>
+      </w:r>
+      <w:proofErr w:type="spellEnd"/>
+      <w:r>
+        <w:t xml:space="preserve"> file style.css yang </w:t>
+      </w:r>
+      <w:proofErr w:type="spellStart"/>
+      <w:r>
+        <w:t>telah</w:t>
+      </w:r>
+      <w:proofErr w:type="spellEnd"/>
+      <w:r>
+        <w:t xml:space="preserve"> </w:t>
+      </w:r>
+      <w:proofErr w:type="spellStart"/>
+      <w:r>
+        <w:t>dibuat</w:t>
+      </w:r>
+      <w:proofErr w:type="spellEnd"/>
+      <w:r>
+        <w:t xml:space="preserve"> </w:t>
+      </w:r>
+      <w:proofErr w:type="spellStart"/>
+      <w:r>
+        <w:t>tadi</w:t>
+      </w:r>
+      <w:proofErr w:type="spellEnd"/>
+      <w:r>
+        <w:t>.</w:t>
+      </w:r>
+      <w:r>
+        <w:rPr>
+          <w:noProof/>
+        </w:rPr>
+        <w:t xml:space="preserve"> </w:t>
+      </w:r>
+      <w:r>
+        <w:rPr>
+          <w:noProof/>
+        </w:rPr>
+        <w:drawing>
+          <wp:inline distT="0" distB="0" distL="0" distR="0" wp14:anchorId="7BF5F347" wp14:editId="3AEDF957">
+            <wp:extent cx="5943600" cy="1638300"/>
+            <wp:effectExtent l="0" t="0" r="0" b="0"/>
+            <wp:docPr id="6" name="Picture 6"/>
+            <wp:cNvGraphicFramePr>
+              <a:graphicFrameLocks xmlns:a="http://schemas.openxmlformats.org/drawingml/2006/main" noChangeAspect="1"/>
+            </wp:cNvGraphicFramePr>
+            <a:graphic xmlns:a="http://schemas.openxmlformats.org/drawingml/2006/main">
+              <a:graphicData uri="http://schemas.openxmlformats.org/drawingml/2006/picture">
+                <pic:pic xmlns:pic="http://schemas.openxmlformats.org/drawingml/2006/picture">
+                  <pic:nvPicPr>
+                    <pic:cNvPr id="1" name=""/>
+                    <pic:cNvPicPr/>
+                  </pic:nvPicPr>
+                  <pic:blipFill rotWithShape="1">
+                    <a:blip r:embed="rId14"/>
+                    <a:srcRect b="50969"/>
+                    <a:stretch/>
+                  </pic:blipFill>
+                  <pic:spPr bwMode="auto">
+                    <a:xfrm>
+                      <a:off x="0" y="0"/>
+                      <a:ext cx="5943600" cy="1638300"/>
+                    </a:xfrm>
+                    <a:prstGeom prst="rect">
+                      <a:avLst/>
+                    </a:prstGeom>
+                    <a:ln>
+                      <a:noFill/>
+                    </a:ln>
+                    <a:extLst>
+                      <a:ext uri="{53640926-AAD7-44D8-BBD7-CCE9431645EC}">
+                        <a14:shadowObscured xmlns:a14="http://schemas.microsoft.com/office/drawing/2010/main"/>
+                      </a:ext>
+                    </a:extLst>
+                  </pic:spPr>
+                </pic:pic>
+              </a:graphicData>
+            </a:graphic>
+          </wp:inline>
+        </w:drawing>
+      </w:r>
+    </w:p>
+    <w:p>
+      <w:pPr>
+        <w:spacing w:line="276" w:lineRule="auto"/>
+      </w:pPr>
+    </w:p>
+    <w:p>
+      <w:r>
+        <w:br w:type="page"/>
+      </w:r>
+    </w:p>
+    <w:p>
+      <w:pPr>
+        <w:pStyle w:val="ListParagraph"/>
+        <w:numPr>
+          <w:ilvl w:val="1"/>
+          <w:numId w:val="15"/>
+        </w:numPr>
+        <w:spacing w:line="276" w:lineRule="auto"/>
+      </w:pPr>
+      <w:proofErr w:type="spellStart"/>
+      <w:r>
+        <w:lastRenderedPageBreak/>
+        <w:t>Buat</w:t>
+      </w:r>
+      <w:proofErr w:type="spellEnd"/>
+      <w:r>
+        <w:t xml:space="preserve"> file </w:t>
+      </w:r>
+      <w:proofErr w:type="spellStart"/>
+      <w:r>
+        <w:t>footer.php</w:t>
+      </w:r>
+      <w:proofErr w:type="spellEnd"/>
+      <w:r>
+        <w:t xml:space="preserve"> pada folder (templates/default)</w:t>
+      </w:r>
+      <w:r>
+        <w:t xml:space="preserve">. Dan </w:t>
+      </w:r>
+      <w:proofErr w:type="spellStart"/>
+      <w:r>
+        <w:t>ambil</w:t>
+      </w:r>
+      <w:proofErr w:type="spellEnd"/>
+      <w:r>
+        <w:t xml:space="preserve"> </w:t>
+      </w:r>
+      <w:proofErr w:type="spellStart"/>
+      <w:r>
+        <w:t>bagian</w:t>
+      </w:r>
+      <w:proofErr w:type="spellEnd"/>
+      <w:r>
+        <w:t xml:space="preserve"> </w:t>
+      </w:r>
+      <w:proofErr w:type="spellStart"/>
+      <w:r>
+        <w:t>sisa</w:t>
+      </w:r>
+      <w:proofErr w:type="spellEnd"/>
+      <w:r>
+        <w:t xml:space="preserve"> yang </w:t>
+      </w:r>
+      <w:proofErr w:type="spellStart"/>
+      <w:r>
+        <w:t>berada</w:t>
+      </w:r>
+      <w:proofErr w:type="spellEnd"/>
+      <w:r>
+        <w:t xml:space="preserve"> pada </w:t>
+      </w:r>
+      <w:proofErr w:type="spellStart"/>
+      <w:r>
+        <w:t>index.php</w:t>
+      </w:r>
+      <w:proofErr w:type="spellEnd"/>
+    </w:p>
+    <w:p>
+      <w:pPr>
+        <w:pStyle w:val="ListParagraph"/>
+        <w:numPr>
+          <w:ilvl w:val="1"/>
+          <w:numId w:val="15"/>
+        </w:numPr>
+        <w:spacing w:line="276" w:lineRule="auto"/>
+      </w:pPr>
+      <w:r>
+        <w:t xml:space="preserve">Setelah pada </w:t>
+      </w:r>
+      <w:proofErr w:type="spellStart"/>
+      <w:r>
+        <w:t>bagian</w:t>
+      </w:r>
+      <w:proofErr w:type="spellEnd"/>
+      <w:r>
+        <w:t xml:space="preserve"> </w:t>
+      </w:r>
+      <w:proofErr w:type="spellStart"/>
+      <w:r>
+        <w:t>index.php</w:t>
+      </w:r>
+      <w:proofErr w:type="spellEnd"/>
+      <w:r>
+        <w:t xml:space="preserve"> </w:t>
+      </w:r>
+      <w:proofErr w:type="spellStart"/>
+      <w:r>
+        <w:t>panggil</w:t>
+      </w:r>
+      <w:proofErr w:type="spellEnd"/>
+      <w:r>
+        <w:t xml:space="preserve"> header dan footer. </w:t>
+      </w:r>
+      <w:proofErr w:type="spellStart"/>
+      <w:r>
+        <w:t>Isikan</w:t>
+      </w:r>
+      <w:proofErr w:type="spellEnd"/>
+      <w:r>
+        <w:t xml:space="preserve"> </w:t>
+      </w:r>
+      <w:proofErr w:type="spellStart"/>
+      <w:r>
+        <w:t>konten</w:t>
+      </w:r>
+      <w:proofErr w:type="spellEnd"/>
+      <w:r>
+        <w:t xml:space="preserve"> di </w:t>
+      </w:r>
+      <w:proofErr w:type="spellStart"/>
+      <w:r>
+        <w:t>antara</w:t>
+      </w:r>
+      <w:proofErr w:type="spellEnd"/>
+      <w:r>
+        <w:t xml:space="preserve"> </w:t>
+      </w:r>
+      <w:proofErr w:type="spellStart"/>
+      <w:r>
+        <w:t>keduanya</w:t>
+      </w:r>
+      <w:proofErr w:type="spellEnd"/>
+      <w:r>
+        <w:rPr>
+          <w:noProof/>
+        </w:rPr>
+        <w:t xml:space="preserve"> </w:t>
+      </w:r>
+      <w:r>
+        <w:rPr>
+          <w:noProof/>
+        </w:rPr>
+        <w:drawing>
+          <wp:inline distT="0" distB="0" distL="0" distR="0" wp14:anchorId="7057879E" wp14:editId="3F0264AA">
+            <wp:extent cx="5943600" cy="895350"/>
+            <wp:effectExtent l="0" t="0" r="0" b="0"/>
+            <wp:docPr id="7" name="Picture 7"/>
+            <wp:cNvGraphicFramePr>
+              <a:graphicFrameLocks xmlns:a="http://schemas.openxmlformats.org/drawingml/2006/main" noChangeAspect="1"/>
+            </wp:cNvGraphicFramePr>
+            <a:graphic xmlns:a="http://schemas.openxmlformats.org/drawingml/2006/main">
+              <a:graphicData uri="http://schemas.openxmlformats.org/drawingml/2006/picture">
+                <pic:pic xmlns:pic="http://schemas.openxmlformats.org/drawingml/2006/picture">
+                  <pic:nvPicPr>
+                    <pic:cNvPr id="1" name=""/>
+                    <pic:cNvPicPr/>
+                  </pic:nvPicPr>
+                  <pic:blipFill rotWithShape="1">
+                    <a:blip r:embed="rId15"/>
+                    <a:srcRect b="73204"/>
+                    <a:stretch/>
+                  </pic:blipFill>
+                  <pic:spPr bwMode="auto">
+                    <a:xfrm>
+                      <a:off x="0" y="0"/>
+                      <a:ext cx="5943600" cy="895350"/>
+                    </a:xfrm>
+                    <a:prstGeom prst="rect">
+                      <a:avLst/>
+                    </a:prstGeom>
+                    <a:ln>
+                      <a:noFill/>
+                    </a:ln>
+                    <a:extLst>
+                      <a:ext uri="{53640926-AAD7-44D8-BBD7-CCE9431645EC}">
+                        <a14:shadowObscured xmlns:a14="http://schemas.microsoft.com/office/drawing/2010/main"/>
+                      </a:ext>
+                    </a:extLst>
+                  </pic:spPr>
+                </pic:pic>
+              </a:graphicData>
+            </a:graphic>
+          </wp:inline>
+        </w:drawing>
+      </w:r>
+    </w:p>
+    <w:p>
+      <w:pPr>
+        <w:pStyle w:val="ListParagraph"/>
+        <w:numPr>
+          <w:ilvl w:val="1"/>
+          <w:numId w:val="15"/>
+        </w:numPr>
+        <w:spacing w:line="276" w:lineRule="auto"/>
+      </w:pPr>
+      <w:proofErr w:type="spellStart"/>
+      <w:r>
+        <w:t>Jalankan</w:t>
+      </w:r>
+      <w:proofErr w:type="spellEnd"/>
+      <w:r>
+        <w:t xml:space="preserve"> pada browser </w:t>
+      </w:r>
+    </w:p>
+    <w:p>
+      <w:pPr>
+        <w:pStyle w:val="ListParagraph"/>
+        <w:spacing w:line="276" w:lineRule="auto"/>
+        <w:ind w:left="1080"/>
+      </w:pPr>
     </w:p>
     <w:sectPr>
       <w:pgSz w:w="12240" w:h="15840"/>
@@ -3142,6 +3897,92 @@
 <file path=word/numbering.xml><?xml version="1.0" encoding="utf-8"?>
 <w:numbering xmlns:wpc="http://schemas.microsoft.com/office/word/2010/wordprocessingCanvas" xmlns:cx="http://schemas.microsoft.com/office/drawing/2014/chartex" xmlns:cx1="http://schemas.microsoft.com/office/drawing/2015/9/8/chartex" xmlns:cx2="http://schemas.microsoft.com/office/drawing/2015/10/21/chartex" xmlns:cx3="http://schemas.microsoft.com/office/drawing/2016/5/9/chartex" xmlns:cx4="http://schemas.microsoft.com/office/drawing/2016/5/10/chartex" xmlns:cx5="http://schemas.microsoft.com/office/drawing/2016/5/11/chartex" xmlns:cx6="http://schemas.microsoft.com/office/drawing/2016/5/12/chartex" xmlns:cx7="http://schemas.microsoft.com/office/drawing/2016/5/13/chartex" xmlns:cx8="http://schemas.microsoft.com/office/drawing/2016/5/14/chartex" xmlns:mc="http://schemas.openxmlformats.org/markup-compatibility/2006" xmlns:aink="http://schemas.microsoft.com/office/drawing/2016/ink" xmlns:am3d="http://schemas.microsoft.com/office/drawing/2017/model3d" xmlns:o="urn:schemas-microsoft-com:office:office" xmlns:r="http://schemas.openxmlformats.org/officeDocument/2006/relationships" xmlns:m="http://schemas.openxmlformats.org/officeDocument/2006/math" xmlns:v="urn:schemas-microsoft-com:vml" xmlns:wp14="http://schemas.microsoft.com/office/word/2010/wordprocessingDrawing" xmlns:wp="http://schemas.openxmlformats.org/drawingml/2006/wordprocessingDrawing" xmlns:w10="urn:schemas-microsoft-com:office:word" xmlns:w="http://schemas.openxmlformats.org/wordprocessingml/2006/main" xmlns:w14="http://schemas.microsoft.com/office/word/2010/wordml" xmlns:w15="http://schemas.microsoft.com/office/word/2012/wordml" xmlns:w16cid="http://schemas.microsoft.com/office/word/2016/wordml/cid" xmlns:w16se="http://schemas.microsoft.com/office/word/2015/wordml/symex" xmlns:wpg="http://schemas.microsoft.com/office/word/2010/wordprocessingGroup" xmlns:wpi="http://schemas.microsoft.com/office/word/2010/wordprocessingInk" xmlns:wne="http://schemas.microsoft.com/office/word/2006/wordml" xmlns:wps="http://schemas.microsoft.com/office/word/2010/wordprocessingShape" mc:Ignorable="w14 w15 w16se w16cid wp14">
   <w:abstractNum w:abstractNumId="0" w15:restartNumberingAfterBreak="0">
+    <w:nsid w:val="0B5A3657"/>
+    <w:multiLevelType w:val="multilevel"/>
+    <w:tmpl w:val="0409001F"/>
+    <w:lvl w:ilvl="0">
+      <w:start w:val="1"/>
+      <w:numFmt w:val="decimal"/>
+      <w:lvlText w:val="%1."/>
+      <w:lvlJc w:val="left"/>
+      <w:pPr>
+        <w:ind w:left="360" w:hanging="360"/>
+      </w:pPr>
+    </w:lvl>
+    <w:lvl w:ilvl="1">
+      <w:start w:val="1"/>
+      <w:numFmt w:val="decimal"/>
+      <w:lvlText w:val="%1.%2."/>
+      <w:lvlJc w:val="left"/>
+      <w:pPr>
+        <w:ind w:left="792" w:hanging="432"/>
+      </w:pPr>
+    </w:lvl>
+    <w:lvl w:ilvl="2">
+      <w:start w:val="1"/>
+      <w:numFmt w:val="decimal"/>
+      <w:lvlText w:val="%1.%2.%3."/>
+      <w:lvlJc w:val="left"/>
+      <w:pPr>
+        <w:ind w:left="1224" w:hanging="504"/>
+      </w:pPr>
+    </w:lvl>
+    <w:lvl w:ilvl="3">
+      <w:start w:val="1"/>
+      <w:numFmt w:val="decimal"/>
+      <w:lvlText w:val="%1.%2.%3.%4."/>
+      <w:lvlJc w:val="left"/>
+      <w:pPr>
+        <w:ind w:left="1728" w:hanging="648"/>
+      </w:pPr>
+    </w:lvl>
+    <w:lvl w:ilvl="4">
+      <w:start w:val="1"/>
+      <w:numFmt w:val="decimal"/>
+      <w:lvlText w:val="%1.%2.%3.%4.%5."/>
+      <w:lvlJc w:val="left"/>
+      <w:pPr>
+        <w:ind w:left="2232" w:hanging="792"/>
+      </w:pPr>
+    </w:lvl>
+    <w:lvl w:ilvl="5">
+      <w:start w:val="1"/>
+      <w:numFmt w:val="decimal"/>
+      <w:lvlText w:val="%1.%2.%3.%4.%5.%6."/>
+      <w:lvlJc w:val="left"/>
+      <w:pPr>
+        <w:ind w:left="2736" w:hanging="936"/>
+      </w:pPr>
+    </w:lvl>
+    <w:lvl w:ilvl="6">
+      <w:start w:val="1"/>
+      <w:numFmt w:val="decimal"/>
+      <w:lvlText w:val="%1.%2.%3.%4.%5.%6.%7."/>
+      <w:lvlJc w:val="left"/>
+      <w:pPr>
+        <w:ind w:left="3240" w:hanging="1080"/>
+      </w:pPr>
+    </w:lvl>
+    <w:lvl w:ilvl="7">
+      <w:start w:val="1"/>
+      <w:numFmt w:val="decimal"/>
+      <w:lvlText w:val="%1.%2.%3.%4.%5.%6.%7.%8."/>
+      <w:lvlJc w:val="left"/>
+      <w:pPr>
+        <w:ind w:left="3744" w:hanging="1224"/>
+      </w:pPr>
+    </w:lvl>
+    <w:lvl w:ilvl="8">
+      <w:start w:val="1"/>
+      <w:numFmt w:val="decimal"/>
+      <w:lvlText w:val="%1.%2.%3.%4.%5.%6.%7.%8.%9."/>
+      <w:lvlJc w:val="left"/>
+      <w:pPr>
+        <w:ind w:left="4320" w:hanging="1440"/>
+      </w:pPr>
+    </w:lvl>
+  </w:abstractNum>
+  <w:abstractNum w:abstractNumId="1" w15:restartNumberingAfterBreak="0">
     <w:nsid w:val="21131B81"/>
     <w:multiLevelType w:val="multilevel"/>
     <w:tmpl w:val="9E468470"/>
@@ -3255,7 +4096,7 @@
       </w:rPr>
     </w:lvl>
   </w:abstractNum>
-  <w:abstractNum w:abstractNumId="1" w15:restartNumberingAfterBreak="0">
+  <w:abstractNum w:abstractNumId="2" w15:restartNumberingAfterBreak="0">
     <w:nsid w:val="2DA300C9"/>
     <w:multiLevelType w:val="multilevel"/>
     <w:tmpl w:val="6AF48DD2"/>
@@ -3344,7 +4185,120 @@
       </w:pPr>
     </w:lvl>
   </w:abstractNum>
-  <w:abstractNum w:abstractNumId="2" w15:restartNumberingAfterBreak="0">
+  <w:abstractNum w:abstractNumId="3" w15:restartNumberingAfterBreak="0">
+    <w:nsid w:val="3A44702C"/>
+    <w:multiLevelType w:val="multilevel"/>
+    <w:tmpl w:val="24A89722"/>
+    <w:lvl w:ilvl="0">
+      <w:start w:val="7"/>
+      <w:numFmt w:val="decimal"/>
+      <w:lvlText w:val="%1."/>
+      <w:lvlJc w:val="left"/>
+      <w:pPr>
+        <w:ind w:left="360" w:hanging="360"/>
+      </w:pPr>
+      <w:rPr>
+        <w:rFonts w:hint="default"/>
+      </w:rPr>
+    </w:lvl>
+    <w:lvl w:ilvl="1">
+      <w:start w:val="1"/>
+      <w:numFmt w:val="decimal"/>
+      <w:lvlText w:val="%1.%2."/>
+      <w:lvlJc w:val="left"/>
+      <w:pPr>
+        <w:ind w:left="1080" w:hanging="360"/>
+      </w:pPr>
+      <w:rPr>
+        <w:rFonts w:hint="default"/>
+      </w:rPr>
+    </w:lvl>
+    <w:lvl w:ilvl="2">
+      <w:start w:val="1"/>
+      <w:numFmt w:val="decimal"/>
+      <w:lvlText w:val="%1.%2.%3."/>
+      <w:lvlJc w:val="left"/>
+      <w:pPr>
+        <w:ind w:left="2160" w:hanging="720"/>
+      </w:pPr>
+      <w:rPr>
+        <w:rFonts w:hint="default"/>
+      </w:rPr>
+    </w:lvl>
+    <w:lvl w:ilvl="3">
+      <w:start w:val="1"/>
+      <w:numFmt w:val="decimal"/>
+      <w:lvlText w:val="%1.%2.%3.%4."/>
+      <w:lvlJc w:val="left"/>
+      <w:pPr>
+        <w:ind w:left="2880" w:hanging="720"/>
+      </w:pPr>
+      <w:rPr>
+        <w:rFonts w:hint="default"/>
+      </w:rPr>
+    </w:lvl>
+    <w:lvl w:ilvl="4">
+      <w:start w:val="1"/>
+      <w:numFmt w:val="decimal"/>
+      <w:lvlText w:val="%1.%2.%3.%4.%5."/>
+      <w:lvlJc w:val="left"/>
+      <w:pPr>
+        <w:ind w:left="3960" w:hanging="1080"/>
+      </w:pPr>
+      <w:rPr>
+        <w:rFonts w:hint="default"/>
+      </w:rPr>
+    </w:lvl>
+    <w:lvl w:ilvl="5">
+      <w:start w:val="1"/>
+      <w:numFmt w:val="decimal"/>
+      <w:lvlText w:val="%1.%2.%3.%4.%5.%6."/>
+      <w:lvlJc w:val="left"/>
+      <w:pPr>
+        <w:ind w:left="4680" w:hanging="1080"/>
+      </w:pPr>
+      <w:rPr>
+        <w:rFonts w:hint="default"/>
+      </w:rPr>
+    </w:lvl>
+    <w:lvl w:ilvl="6">
+      <w:start w:val="1"/>
+      <w:numFmt w:val="decimal"/>
+      <w:lvlText w:val="%1.%2.%3.%4.%5.%6.%7."/>
+      <w:lvlJc w:val="left"/>
+      <w:pPr>
+        <w:ind w:left="5760" w:hanging="1440"/>
+      </w:pPr>
+      <w:rPr>
+        <w:rFonts w:hint="default"/>
+      </w:rPr>
+    </w:lvl>
+    <w:lvl w:ilvl="7">
+      <w:start w:val="1"/>
+      <w:numFmt w:val="decimal"/>
+      <w:lvlText w:val="%1.%2.%3.%4.%5.%6.%7.%8."/>
+      <w:lvlJc w:val="left"/>
+      <w:pPr>
+        <w:ind w:left="6480" w:hanging="1440"/>
+      </w:pPr>
+      <w:rPr>
+        <w:rFonts w:hint="default"/>
+      </w:rPr>
+    </w:lvl>
+    <w:lvl w:ilvl="8">
+      <w:start w:val="1"/>
+      <w:numFmt w:val="decimal"/>
+      <w:lvlText w:val="%1.%2.%3.%4.%5.%6.%7.%8.%9."/>
+      <w:lvlJc w:val="left"/>
+      <w:pPr>
+        <w:ind w:left="7560" w:hanging="1800"/>
+      </w:pPr>
+      <w:rPr>
+        <w:rFonts w:hint="default"/>
+      </w:rPr>
+    </w:lvl>
+  </w:abstractNum>
+  <w:abstractNum w:abstractNumId="4" w15:restartNumberingAfterBreak="0">
     <w:nsid w:val="3CB41017"/>
     <w:multiLevelType w:val="hybridMultilevel"/>
     <w:tmpl w:val="1AE8B35A"/>
@@ -3433,7 +4387,7 @@
       </w:pPr>
     </w:lvl>
   </w:abstractNum>
-  <w:abstractNum w:abstractNumId="3" w15:restartNumberingAfterBreak="0">
+  <w:abstractNum w:abstractNumId="5" w15:restartNumberingAfterBreak="0">
     <w:nsid w:val="4D9755AA"/>
     <w:multiLevelType w:val="multilevel"/>
     <w:tmpl w:val="561001EE"/>
@@ -3546,7 +4500,7 @@
       </w:rPr>
     </w:lvl>
   </w:abstractNum>
-  <w:abstractNum w:abstractNumId="4" w15:restartNumberingAfterBreak="0">
+  <w:abstractNum w:abstractNumId="6" w15:restartNumberingAfterBreak="0">
     <w:nsid w:val="5719114B"/>
     <w:multiLevelType w:val="multilevel"/>
     <w:tmpl w:val="0409001F"/>
@@ -3632,7 +4586,7 @@
       </w:pPr>
     </w:lvl>
   </w:abstractNum>
-  <w:abstractNum w:abstractNumId="5" w15:restartNumberingAfterBreak="0">
+  <w:abstractNum w:abstractNumId="7" w15:restartNumberingAfterBreak="0">
     <w:nsid w:val="57A515C4"/>
     <w:multiLevelType w:val="multilevel"/>
     <w:tmpl w:val="A6CA448E"/>
@@ -3746,7 +4700,7 @@
       </w:rPr>
     </w:lvl>
   </w:abstractNum>
-  <w:abstractNum w:abstractNumId="6" w15:restartNumberingAfterBreak="0">
+  <w:abstractNum w:abstractNumId="8" w15:restartNumberingAfterBreak="0">
     <w:nsid w:val="5F4B18EC"/>
     <w:multiLevelType w:val="multilevel"/>
     <w:tmpl w:val="0409001F"/>
@@ -3832,7 +4786,7 @@
       </w:pPr>
     </w:lvl>
   </w:abstractNum>
-  <w:abstractNum w:abstractNumId="7" w15:restartNumberingAfterBreak="0">
+  <w:abstractNum w:abstractNumId="9" w15:restartNumberingAfterBreak="0">
     <w:nsid w:val="62CA392F"/>
     <w:multiLevelType w:val="multilevel"/>
     <w:tmpl w:val="0409001F"/>
@@ -3918,7 +4872,7 @@
       </w:pPr>
     </w:lvl>
   </w:abstractNum>
-  <w:abstractNum w:abstractNumId="8" w15:restartNumberingAfterBreak="0">
+  <w:abstractNum w:abstractNumId="10" w15:restartNumberingAfterBreak="0">
     <w:nsid w:val="68525E83"/>
     <w:multiLevelType w:val="multilevel"/>
     <w:tmpl w:val="03623CB6"/>
@@ -4031,7 +4985,7 @@
       </w:rPr>
     </w:lvl>
   </w:abstractNum>
-  <w:abstractNum w:abstractNumId="9" w15:restartNumberingAfterBreak="0">
+  <w:abstractNum w:abstractNumId="11" w15:restartNumberingAfterBreak="0">
     <w:nsid w:val="6A406F07"/>
     <w:multiLevelType w:val="multilevel"/>
     <w:tmpl w:val="0409001F"/>
@@ -4117,7 +5071,7 @@
       </w:pPr>
     </w:lvl>
   </w:abstractNum>
-  <w:abstractNum w:abstractNumId="10" w15:restartNumberingAfterBreak="0">
+  <w:abstractNum w:abstractNumId="12" w15:restartNumberingAfterBreak="0">
     <w:nsid w:val="6D885120"/>
     <w:multiLevelType w:val="multilevel"/>
     <w:tmpl w:val="DDF80F16"/>
@@ -4231,7 +5185,7 @@
       </w:rPr>
     </w:lvl>
   </w:abstractNum>
-  <w:abstractNum w:abstractNumId="11" w15:restartNumberingAfterBreak="0">
+  <w:abstractNum w:abstractNumId="13" w15:restartNumberingAfterBreak="0">
     <w:nsid w:val="6F66792F"/>
     <w:multiLevelType w:val="multilevel"/>
     <w:tmpl w:val="0409001F"/>
@@ -4317,7 +5271,7 @@
       </w:pPr>
     </w:lvl>
   </w:abstractNum>
-  <w:abstractNum w:abstractNumId="12" w15:restartNumberingAfterBreak="0">
+  <w:abstractNum w:abstractNumId="14" w15:restartNumberingAfterBreak="0">
     <w:nsid w:val="73514A19"/>
     <w:multiLevelType w:val="multilevel"/>
     <w:tmpl w:val="BF0CD58C"/>
@@ -4431,42 +5385,48 @@
     </w:lvl>
   </w:abstractNum>
   <w:num w:numId="1">
+    <w:abstractNumId w:val="4"/>
+  </w:num>
+  <w:num w:numId="2">
+    <w:abstractNumId w:val="10"/>
+  </w:num>
+  <w:num w:numId="3">
+    <w:abstractNumId w:val="6"/>
+  </w:num>
+  <w:num w:numId="4">
+    <w:abstractNumId w:val="14"/>
+  </w:num>
+  <w:num w:numId="5">
+    <w:abstractNumId w:val="9"/>
+  </w:num>
+  <w:num w:numId="6">
+    <w:abstractNumId w:val="8"/>
+  </w:num>
+  <w:num w:numId="7">
+    <w:abstractNumId w:val="1"/>
+  </w:num>
+  <w:num w:numId="8">
+    <w:abstractNumId w:val="13"/>
+  </w:num>
+  <w:num w:numId="9">
+    <w:abstractNumId w:val="12"/>
+  </w:num>
+  <w:num w:numId="10">
     <w:abstractNumId w:val="2"/>
   </w:num>
-  <w:num w:numId="2">
-    <w:abstractNumId w:val="8"/>
-  </w:num>
-  <w:num w:numId="3">
-    <w:abstractNumId w:val="4"/>
-  </w:num>
-  <w:num w:numId="4">
-    <w:abstractNumId w:val="12"/>
-  </w:num>
-  <w:num w:numId="5">
+  <w:num w:numId="11">
     <w:abstractNumId w:val="7"/>
   </w:num>
-  <w:num w:numId="6">
-    <w:abstractNumId w:val="6"/>
+  <w:num w:numId="12">
+    <w:abstractNumId w:val="11"/>
   </w:num>
-  <w:num w:numId="7">
+  <w:num w:numId="13">
+    <w:abstractNumId w:val="5"/>
+  </w:num>
+  <w:num w:numId="14">
     <w:abstractNumId w:val="0"/>
   </w:num>
-  <w:num w:numId="8">
-    <w:abstractNumId w:val="11"/>
-  </w:num>
-  <w:num w:numId="9">
-    <w:abstractNumId w:val="10"/>
-  </w:num>
-  <w:num w:numId="10">
-    <w:abstractNumId w:val="1"/>
-  </w:num>
-  <w:num w:numId="11">
-    <w:abstractNumId w:val="5"/>
-  </w:num>
-  <w:num w:numId="12">
-    <w:abstractNumId w:val="9"/>
-  </w:num>
-  <w:num w:numId="13">
+  <w:num w:numId="15">
     <w:abstractNumId w:val="3"/>
   </w:num>
 </w:numbering>

</xml_diff>